<commit_message>
docu sprint1 (no terminada) vol.2
</commit_message>
<xml_diff>
--- a/Sprint1/Documentación.docx
+++ b/Sprint1/Documentación.docx
@@ -4,17 +4,29 @@
   <w:body>
     <w:p>
       <w:pPr>
-        <w:pStyle w:val="Ttulo1"/>
+        <w:pStyle w:val="Ttol1"/>
         <w:jc w:val="center"/>
       </w:pPr>
       <w:r>
-        <w:t>DOCUMENTACIÓN                                          PROYECTO INTERMODULAR</w:t>
-      </w:r>
-    </w:p>
-    <w:p>
-      <w:pPr>
-        <w:rPr>
-          <w:rStyle w:val="Textoennegrita"/>
+        <w:t>DOCUMENTACIÓN</w:t>
+      </w:r>
+      <w:r>
+        <w:t xml:space="preserve"> </w:t>
+      </w:r>
+      <w:r>
+        <w:t xml:space="preserve">PROYECTO </w:t>
+      </w:r>
+      <w:r>
+        <w:t xml:space="preserve">        </w:t>
+      </w:r>
+      <w:r>
+        <w:t>INTERMODULAR</w:t>
+      </w:r>
+    </w:p>
+    <w:p>
+      <w:pPr>
+        <w:rPr>
+          <w:rStyle w:val="Textennegreta"/>
           <w:i/>
           <w:iCs/>
           <w:sz w:val="28"/>
@@ -26,7 +38,7 @@
     <w:p>
       <w:pPr>
         <w:rPr>
-          <w:rStyle w:val="Textoennegrita"/>
+          <w:rStyle w:val="Textennegreta"/>
           <w:i/>
           <w:iCs/>
           <w:sz w:val="28"/>
@@ -36,7 +48,7 @@
       </w:pPr>
       <w:r>
         <w:rPr>
-          <w:rStyle w:val="Textoennegrita"/>
+          <w:rStyle w:val="Textennegreta"/>
           <w:i/>
           <w:iCs/>
           <w:sz w:val="28"/>
@@ -48,13 +60,13 @@
     </w:p>
     <w:p>
       <w:pPr>
-        <w:pStyle w:val="Prrafodelista"/>
+        <w:pStyle w:val="Pargrafdellista"/>
         <w:numPr>
           <w:ilvl w:val="0"/>
           <w:numId w:val="1"/>
         </w:numPr>
         <w:rPr>
-          <w:rStyle w:val="Textoennegrita"/>
+          <w:rStyle w:val="Textennegreta"/>
           <w:b w:val="0"/>
           <w:bCs w:val="0"/>
           <w:sz w:val="28"/>
@@ -63,7 +75,7 @@
       </w:pPr>
       <w:r>
         <w:rPr>
-          <w:rStyle w:val="Textoennegrita"/>
+          <w:rStyle w:val="Textennegreta"/>
           <w:b w:val="0"/>
           <w:bCs w:val="0"/>
           <w:sz w:val="28"/>
@@ -73,7 +85,7 @@
       </w:r>
       <w:r>
         <w:rPr>
-          <w:rStyle w:val="Textoennegrita"/>
+          <w:rStyle w:val="Textennegreta"/>
           <w:b w:val="0"/>
           <w:bCs w:val="0"/>
           <w:sz w:val="28"/>
@@ -83,26 +95,26 @@
       </w:r>
       <w:r>
         <w:rPr>
-          <w:rStyle w:val="Textoennegrita"/>
+          <w:rStyle w:val="Textennegreta"/>
           <w:b w:val="0"/>
           <w:bCs w:val="0"/>
           <w:sz w:val="28"/>
           <w:szCs w:val="28"/>
         </w:rPr>
-      </w:r>
-      <w:r>
-        <w:rPr>
-          <w:rStyle w:val="Textoennegrita"/>
+        <w:instrText xml:space="preserve"> \* MERGEFORMAT </w:instrText>
+      </w:r>
+      <w:r>
+        <w:rPr>
+          <w:rStyle w:val="Textennegreta"/>
           <w:b w:val="0"/>
           <w:bCs w:val="0"/>
           <w:sz w:val="28"/>
           <w:szCs w:val="28"/>
         </w:rPr>
-        <w:instrText xml:space="preserve"> \* MERGEFORMAT </w:instrText>
-      </w:r>
-      <w:r>
-        <w:rPr>
-          <w:rStyle w:val="Textoennegrita"/>
+      </w:r>
+      <w:r>
+        <w:rPr>
+          <w:rStyle w:val="Textennegreta"/>
           <w:b w:val="0"/>
           <w:bCs w:val="0"/>
           <w:sz w:val="28"/>
@@ -112,130 +124,68 @@
       </w:r>
       <w:r>
         <w:rPr>
-          <w:rStyle w:val="Textoennegrita"/>
+          <w:rStyle w:val="Textennegreta"/>
           <w:b w:val="0"/>
           <w:bCs w:val="0"/>
           <w:sz w:val="28"/>
           <w:szCs w:val="28"/>
         </w:rPr>
-        <w:t>SPRIN</w:t>
-      </w:r>
-      <w:r>
-        <w:rPr>
-          <w:rStyle w:val="Textoennegrita"/>
+        <w:t>SPRINT 1</w:t>
+      </w:r>
+      <w:r>
+        <w:rPr>
+          <w:rStyle w:val="Textennegreta"/>
           <w:b w:val="0"/>
           <w:bCs w:val="0"/>
           <w:sz w:val="28"/>
           <w:szCs w:val="28"/>
         </w:rPr>
-        <w:t>T</w:t>
-      </w:r>
-      <w:r>
-        <w:rPr>
-          <w:rStyle w:val="Textoennegrita"/>
+        <w:t xml:space="preserve">, </w:t>
+      </w:r>
+      <w:r>
+        <w:rPr>
+          <w:rStyle w:val="Textennegreta"/>
+          <w:b w:val="0"/>
+          <w:bCs w:val="0"/>
+        </w:rPr>
+        <w:t>Análisis del sistema</w:t>
+      </w:r>
+      <w:r>
+        <w:rPr>
+          <w:rStyle w:val="Textennegreta"/>
+          <w:b w:val="0"/>
+          <w:bCs w:val="0"/>
+        </w:rPr>
+        <w:t xml:space="preserve"> (1 semana)</w:t>
+      </w:r>
+      <w:r>
+        <w:rPr>
+          <w:rStyle w:val="Textennegreta"/>
+          <w:b w:val="0"/>
+          <w:bCs w:val="0"/>
+        </w:rPr>
+        <w:t>.</w:t>
+      </w:r>
+      <w:r>
+        <w:rPr>
+          <w:rStyle w:val="Textennegreta"/>
           <w:b w:val="0"/>
           <w:bCs w:val="0"/>
           <w:sz w:val="28"/>
           <w:szCs w:val="28"/>
         </w:rPr>
-        <w:t xml:space="preserve"> </w:t>
-      </w:r>
-      <w:r>
-        <w:rPr>
-          <w:rStyle w:val="Textoennegrita"/>
-          <w:b w:val="0"/>
-          <w:bCs w:val="0"/>
-          <w:sz w:val="28"/>
-          <w:szCs w:val="28"/>
-        </w:rPr>
-        <w:t>1</w:t>
-      </w:r>
-      <w:r>
-        <w:rPr>
-          <w:rStyle w:val="Textoennegrita"/>
-          <w:b w:val="0"/>
-          <w:bCs w:val="0"/>
-          <w:sz w:val="28"/>
-          <w:szCs w:val="28"/>
-        </w:rPr>
-        <w:t xml:space="preserve">, </w:t>
-      </w:r>
-      <w:r>
-        <w:rPr>
-          <w:rStyle w:val="Textoennegrita"/>
-          <w:b w:val="0"/>
-          <w:bCs w:val="0"/>
-        </w:rPr>
-        <w:t>Análisi</w:t>
-      </w:r>
-      <w:r>
-        <w:rPr>
-          <w:rStyle w:val="Textoennegrita"/>
-          <w:b w:val="0"/>
-          <w:bCs w:val="0"/>
-        </w:rPr>
-        <w:t>s</w:t>
-      </w:r>
-      <w:r>
-        <w:rPr>
-          <w:rStyle w:val="Textoennegrita"/>
-          <w:b w:val="0"/>
-          <w:bCs w:val="0"/>
-        </w:rPr>
-        <w:t xml:space="preserve"> d</w:t>
-      </w:r>
-      <w:r>
-        <w:rPr>
-          <w:rStyle w:val="Textoennegrita"/>
-          <w:b w:val="0"/>
-          <w:bCs w:val="0"/>
-        </w:rPr>
-        <w:t>e</w:t>
-      </w:r>
-      <w:r>
-        <w:rPr>
-          <w:rStyle w:val="Textoennegrita"/>
-          <w:b w:val="0"/>
-          <w:bCs w:val="0"/>
-        </w:rPr>
-        <w:t>l sistema</w:t>
-      </w:r>
-      <w:r>
-        <w:rPr>
-          <w:rStyle w:val="Textoennegrita"/>
-          <w:b w:val="0"/>
-          <w:bCs w:val="0"/>
-        </w:rPr>
-        <w:t xml:space="preserve"> (1 semana)</w:t>
-      </w:r>
-      <w:r>
-        <w:rPr>
-          <w:rStyle w:val="Textoennegrita"/>
-          <w:b w:val="0"/>
-          <w:bCs w:val="0"/>
-        </w:rPr>
-        <w:t>.</w:t>
-      </w:r>
-      <w:r>
-        <w:rPr>
-          <w:rStyle w:val="Textoennegrita"/>
-          <w:b w:val="0"/>
-          <w:bCs w:val="0"/>
-          <w:sz w:val="28"/>
-          <w:szCs w:val="28"/>
-        </w:rPr>
         <w:fldChar w:fldCharType="end"/>
       </w:r>
     </w:p>
     <w:p>
       <w:pPr>
-        <w:pStyle w:val="Prrafodelista"/>
+        <w:pStyle w:val="Pargrafdellista"/>
         <w:numPr>
           <w:ilvl w:val="0"/>
           <w:numId w:val="1"/>
         </w:numPr>
         <w:rPr>
-          <w:rStyle w:val="Textoennegrita"/>
+          <w:rStyle w:val="Textennegreta"/>
           <w:b w:val="0"/>
           <w:bCs w:val="0"/>
           <w:sz w:val="28"/>
@@ -244,7 +194,7 @@
       </w:pPr>
       <w:r>
         <w:rPr>
-          <w:rStyle w:val="Textoennegrita"/>
+          <w:rStyle w:val="Textennegreta"/>
           <w:b w:val="0"/>
           <w:bCs w:val="0"/>
           <w:sz w:val="28"/>
@@ -254,7 +204,7 @@
       </w:r>
       <w:r>
         <w:rPr>
-          <w:rStyle w:val="Textoennegrita"/>
+          <w:rStyle w:val="Textennegreta"/>
           <w:b w:val="0"/>
           <w:bCs w:val="0"/>
           <w:sz w:val="28"/>
@@ -264,7 +214,7 @@
       </w:r>
       <w:r>
         <w:rPr>
-          <w:rStyle w:val="Textoennegrita"/>
+          <w:rStyle w:val="Textennegreta"/>
           <w:b w:val="0"/>
           <w:bCs w:val="0"/>
         </w:rPr>
@@ -273,13 +223,13 @@
     </w:p>
     <w:p>
       <w:pPr>
-        <w:pStyle w:val="Prrafodelista"/>
+        <w:pStyle w:val="Pargrafdellista"/>
         <w:numPr>
           <w:ilvl w:val="0"/>
           <w:numId w:val="1"/>
         </w:numPr>
         <w:rPr>
-          <w:rStyle w:val="Textoennegrita"/>
+          <w:rStyle w:val="Textennegreta"/>
           <w:b w:val="0"/>
           <w:bCs w:val="0"/>
           <w:sz w:val="28"/>
@@ -288,7 +238,7 @@
       </w:pPr>
       <w:r>
         <w:rPr>
-          <w:rStyle w:val="Textoennegrita"/>
+          <w:rStyle w:val="Textennegreta"/>
           <w:b w:val="0"/>
           <w:bCs w:val="0"/>
           <w:sz w:val="28"/>
@@ -298,7 +248,7 @@
       </w:r>
       <w:r>
         <w:rPr>
-          <w:rStyle w:val="Textoennegrita"/>
+          <w:rStyle w:val="Textennegreta"/>
           <w:b w:val="0"/>
           <w:bCs w:val="0"/>
           <w:sz w:val="28"/>
@@ -308,7 +258,7 @@
       </w:r>
       <w:r>
         <w:rPr>
-          <w:rStyle w:val="Textoennegrita"/>
+          <w:rStyle w:val="Textennegreta"/>
           <w:b w:val="0"/>
           <w:bCs w:val="0"/>
         </w:rPr>
@@ -316,7 +266,7 @@
       </w:r>
       <w:r>
         <w:rPr>
-          <w:rStyle w:val="Textoennegrita"/>
+          <w:rStyle w:val="Textennegreta"/>
           <w:b w:val="0"/>
           <w:bCs w:val="0"/>
         </w:rPr>
@@ -325,13 +275,13 @@
     </w:p>
     <w:p>
       <w:pPr>
-        <w:pStyle w:val="Prrafodelista"/>
+        <w:pStyle w:val="Pargrafdellista"/>
         <w:numPr>
           <w:ilvl w:val="0"/>
           <w:numId w:val="1"/>
         </w:numPr>
         <w:rPr>
-          <w:rStyle w:val="Textoennegrita"/>
+          <w:rStyle w:val="Textennegreta"/>
           <w:b w:val="0"/>
           <w:bCs w:val="0"/>
           <w:sz w:val="28"/>
@@ -340,7 +290,7 @@
       </w:pPr>
       <w:r>
         <w:rPr>
-          <w:rStyle w:val="Textoennegrita"/>
+          <w:rStyle w:val="Textennegreta"/>
           <w:b w:val="0"/>
           <w:bCs w:val="0"/>
           <w:sz w:val="28"/>
@@ -350,7 +300,7 @@
       </w:r>
       <w:r>
         <w:rPr>
-          <w:rStyle w:val="Textoennegrita"/>
+          <w:rStyle w:val="Textennegreta"/>
           <w:b w:val="0"/>
           <w:bCs w:val="0"/>
           <w:sz w:val="28"/>
@@ -360,7 +310,7 @@
       </w:r>
       <w:r>
         <w:rPr>
-          <w:rStyle w:val="Textoennegrita"/>
+          <w:rStyle w:val="Textennegreta"/>
           <w:b w:val="0"/>
           <w:bCs w:val="0"/>
         </w:rPr>
@@ -368,7 +318,7 @@
       </w:r>
       <w:r>
         <w:rPr>
-          <w:rStyle w:val="Textoennegrita"/>
+          <w:rStyle w:val="Textennegreta"/>
           <w:b w:val="0"/>
           <w:bCs w:val="0"/>
         </w:rPr>
@@ -377,13 +327,13 @@
     </w:p>
     <w:p>
       <w:pPr>
-        <w:pStyle w:val="Prrafodelista"/>
+        <w:pStyle w:val="Pargrafdellista"/>
         <w:numPr>
           <w:ilvl w:val="0"/>
           <w:numId w:val="1"/>
         </w:numPr>
         <w:rPr>
-          <w:rStyle w:val="Textoennegrita"/>
+          <w:rStyle w:val="Textennegreta"/>
           <w:b w:val="0"/>
           <w:bCs w:val="0"/>
           <w:sz w:val="28"/>
@@ -392,7 +342,7 @@
       </w:pPr>
       <w:r>
         <w:rPr>
-          <w:rStyle w:val="Textoennegrita"/>
+          <w:rStyle w:val="Textennegreta"/>
           <w:b w:val="0"/>
           <w:bCs w:val="0"/>
           <w:sz w:val="28"/>
@@ -402,7 +352,7 @@
       </w:r>
       <w:r>
         <w:rPr>
-          <w:rStyle w:val="Textoennegrita"/>
+          <w:rStyle w:val="Textennegreta"/>
           <w:b w:val="0"/>
           <w:bCs w:val="0"/>
           <w:sz w:val="28"/>
@@ -412,7 +362,7 @@
       </w:r>
       <w:r>
         <w:rPr>
-          <w:rStyle w:val="Textoennegrita"/>
+          <w:rStyle w:val="Textennegreta"/>
           <w:b w:val="0"/>
           <w:bCs w:val="0"/>
         </w:rPr>
@@ -420,7 +370,7 @@
       </w:r>
       <w:r>
         <w:rPr>
-          <w:rStyle w:val="Textoennegrita"/>
+          <w:rStyle w:val="Textennegreta"/>
           <w:b w:val="0"/>
           <w:bCs w:val="0"/>
         </w:rPr>
@@ -430,7 +380,7 @@
     <w:p>
       <w:pPr>
         <w:rPr>
-          <w:rStyle w:val="Textoennegrita"/>
+          <w:rStyle w:val="Textennegreta"/>
           <w:b w:val="0"/>
           <w:bCs w:val="0"/>
           <w:sz w:val="28"/>
@@ -439,7 +389,7 @@
       </w:pPr>
       <w:r>
         <w:rPr>
-          <w:rStyle w:val="Textoennegrita"/>
+          <w:rStyle w:val="Textennegreta"/>
           <w:b w:val="0"/>
           <w:bCs w:val="0"/>
           <w:sz w:val="28"/>
@@ -451,7 +401,7 @@
     <w:p>
       <w:pPr>
         <w:rPr>
-          <w:rStyle w:val="Textoennegrita"/>
+          <w:rStyle w:val="Textennegreta"/>
           <w:sz w:val="28"/>
           <w:szCs w:val="28"/>
         </w:rPr>
@@ -459,7 +409,7 @@
       <w:bookmarkStart w:id="0" w:name="Sprint1"/>
       <w:r>
         <w:rPr>
-          <w:rStyle w:val="Textoennegrita"/>
+          <w:rStyle w:val="Textennegreta"/>
           <w:sz w:val="28"/>
           <w:szCs w:val="28"/>
         </w:rPr>
@@ -471,20 +421,20 @@
     <w:p>
       <w:pPr>
         <w:rPr>
-          <w:rStyle w:val="Textoennegrita"/>
-          <w:b w:val="0"/>
-          <w:bCs w:val="0"/>
-        </w:rPr>
-      </w:pPr>
-      <w:r>
-        <w:rPr>
-          <w:rStyle w:val="Textoennegrita"/>
+          <w:rStyle w:val="Textennegreta"/>
+          <w:b w:val="0"/>
+          <w:bCs w:val="0"/>
+        </w:rPr>
+      </w:pPr>
+      <w:r>
+        <w:rPr>
+          <w:rStyle w:val="Textennegreta"/>
         </w:rPr>
         <w:t>Duración:</w:t>
       </w:r>
       <w:r>
         <w:rPr>
-          <w:rStyle w:val="Textoennegrita"/>
+          <w:rStyle w:val="Textennegreta"/>
           <w:b w:val="0"/>
           <w:bCs w:val="0"/>
         </w:rPr>
@@ -493,7 +443,7 @@
       <w:proofErr w:type="gramStart"/>
       <w:r>
         <w:rPr>
-          <w:rStyle w:val="Textoennegrita"/>
+          <w:rStyle w:val="Textennegreta"/>
           <w:b w:val="0"/>
           <w:bCs w:val="0"/>
         </w:rPr>
@@ -502,30 +452,48 @@
       <w:proofErr w:type="gramEnd"/>
       <w:r>
         <w:rPr>
-          <w:rStyle w:val="Textoennegrita"/>
-          <w:b w:val="0"/>
-          <w:bCs w:val="0"/>
-        </w:rPr>
-        <w:t>8 -12 Diciembre).</w:t>
-      </w:r>
-    </w:p>
-    <w:p>
-      <w:pPr>
-        <w:rPr>
-          <w:rStyle w:val="Textoennegrita"/>
-          <w:b w:val="0"/>
-          <w:bCs w:val="0"/>
-        </w:rPr>
-      </w:pPr>
-      <w:r>
-        <w:rPr>
-          <w:rStyle w:val="Textoennegrita"/>
+          <w:rStyle w:val="Textennegreta"/>
+          <w:b w:val="0"/>
+          <w:bCs w:val="0"/>
+        </w:rPr>
+        <w:t xml:space="preserve">8 -12 </w:t>
+      </w:r>
+      <w:proofErr w:type="gramStart"/>
+      <w:r>
+        <w:rPr>
+          <w:rStyle w:val="Textennegreta"/>
+          <w:b w:val="0"/>
+          <w:bCs w:val="0"/>
+        </w:rPr>
+        <w:t>Diciembre</w:t>
+      </w:r>
+      <w:proofErr w:type="gramEnd"/>
+      <w:r>
+        <w:rPr>
+          <w:rStyle w:val="Textennegreta"/>
+          <w:b w:val="0"/>
+          <w:bCs w:val="0"/>
+        </w:rPr>
+        <w:t>).</w:t>
+      </w:r>
+    </w:p>
+    <w:p>
+      <w:pPr>
+        <w:rPr>
+          <w:rStyle w:val="Textennegreta"/>
+          <w:b w:val="0"/>
+          <w:bCs w:val="0"/>
+        </w:rPr>
+      </w:pPr>
+      <w:r>
+        <w:rPr>
+          <w:rStyle w:val="Textennegreta"/>
         </w:rPr>
         <w:t xml:space="preserve">Objetivo: </w:t>
       </w:r>
       <w:r>
         <w:rPr>
-          <w:rStyle w:val="Textoennegrita"/>
+          <w:rStyle w:val="Textennegreta"/>
           <w:b w:val="0"/>
           <w:bCs w:val="0"/>
         </w:rPr>
@@ -535,20 +503,20 @@
     <w:p>
       <w:pPr>
         <w:rPr>
-          <w:rStyle w:val="Textoennegrita"/>
-          <w:b w:val="0"/>
-          <w:bCs w:val="0"/>
-        </w:rPr>
-      </w:pPr>
-      <w:r>
-        <w:rPr>
-          <w:rStyle w:val="Textoennegrita"/>
+          <w:rStyle w:val="Textennegreta"/>
+          <w:b w:val="0"/>
+          <w:bCs w:val="0"/>
+        </w:rPr>
+      </w:pPr>
+      <w:r>
+        <w:rPr>
+          <w:rStyle w:val="Textennegreta"/>
         </w:rPr>
         <w:t xml:space="preserve">Tareas: </w:t>
       </w:r>
       <w:r>
         <w:rPr>
-          <w:rStyle w:val="Textoennegrita"/>
+          <w:rStyle w:val="Textennegreta"/>
           <w:b w:val="0"/>
           <w:bCs w:val="0"/>
         </w:rPr>
@@ -556,7 +524,7 @@
       </w:r>
       <w:r>
         <w:rPr>
-          <w:rStyle w:val="Textoennegrita"/>
+          <w:rStyle w:val="Textennegreta"/>
           <w:b w:val="0"/>
           <w:bCs w:val="0"/>
         </w:rPr>
@@ -566,43 +534,43 @@
     <w:p>
       <w:pPr>
         <w:rPr>
-          <w:rStyle w:val="Textoennegrita"/>
-          <w:b w:val="0"/>
-          <w:bCs w:val="0"/>
-        </w:rPr>
-      </w:pPr>
-    </w:p>
-    <w:p>
-      <w:pPr>
-        <w:rPr>
-          <w:rStyle w:val="Textoennegrita"/>
+          <w:rStyle w:val="Textennegreta"/>
+          <w:b w:val="0"/>
+          <w:bCs w:val="0"/>
+        </w:rPr>
+      </w:pPr>
+    </w:p>
+    <w:p>
+      <w:pPr>
+        <w:rPr>
+          <w:rStyle w:val="Textennegreta"/>
           <w:u w:val="single"/>
         </w:rPr>
       </w:pPr>
       <w:r>
         <w:rPr>
-          <w:rStyle w:val="Textoennegrita"/>
+          <w:rStyle w:val="Textennegreta"/>
           <w:u w:val="single"/>
         </w:rPr>
         <w:t>Casos de uso y Análisis d</w:t>
       </w:r>
       <w:r>
         <w:rPr>
-          <w:rStyle w:val="Textoennegrita"/>
+          <w:rStyle w:val="Textennegreta"/>
           <w:u w:val="single"/>
         </w:rPr>
         <w:t>e requ</w:t>
       </w:r>
       <w:r>
         <w:rPr>
-          <w:rStyle w:val="Textoennegrita"/>
+          <w:rStyle w:val="Textennegreta"/>
           <w:u w:val="single"/>
         </w:rPr>
         <w:t>e</w:t>
       </w:r>
       <w:r>
         <w:rPr>
-          <w:rStyle w:val="Textoennegrita"/>
+          <w:rStyle w:val="Textennegreta"/>
           <w:u w:val="single"/>
         </w:rPr>
         <w:t>rimientos</w:t>
@@ -611,14 +579,14 @@
     <w:p>
       <w:pPr>
         <w:rPr>
-          <w:rStyle w:val="Textoennegrita"/>
-          <w:b w:val="0"/>
-          <w:bCs w:val="0"/>
-        </w:rPr>
-      </w:pPr>
-      <w:r>
-        <w:rPr>
-          <w:rStyle w:val="Textoennegrita"/>
+          <w:rStyle w:val="Textennegreta"/>
+          <w:b w:val="0"/>
+          <w:bCs w:val="0"/>
+        </w:rPr>
+      </w:pPr>
+      <w:r>
+        <w:rPr>
+          <w:rStyle w:val="Textennegreta"/>
           <w:b w:val="0"/>
           <w:bCs w:val="0"/>
         </w:rPr>
@@ -626,7 +594,7 @@
       </w:r>
       <w:r>
         <w:rPr>
-          <w:rStyle w:val="Textoennegrita"/>
+          <w:rStyle w:val="Textennegreta"/>
           <w:b w:val="0"/>
           <w:bCs w:val="0"/>
         </w:rPr>
@@ -636,23 +604,23 @@
     <w:p>
       <w:pPr>
         <w:rPr>
-          <w:rStyle w:val="Textoennegrita"/>
-          <w:b w:val="0"/>
-          <w:bCs w:val="0"/>
-        </w:rPr>
-      </w:pPr>
-    </w:p>
-    <w:p>
-      <w:pPr>
-        <w:rPr>
-          <w:rStyle w:val="Textoennegrita"/>
-          <w:b w:val="0"/>
-          <w:bCs w:val="0"/>
-        </w:rPr>
-      </w:pPr>
-      <w:r>
-        <w:rPr>
-          <w:rStyle w:val="Textoennegrita"/>
+          <w:rStyle w:val="Textennegreta"/>
+          <w:b w:val="0"/>
+          <w:bCs w:val="0"/>
+        </w:rPr>
+      </w:pPr>
+    </w:p>
+    <w:p>
+      <w:pPr>
+        <w:rPr>
+          <w:rStyle w:val="Textennegreta"/>
+          <w:b w:val="0"/>
+          <w:bCs w:val="0"/>
+        </w:rPr>
+      </w:pPr>
+      <w:r>
+        <w:rPr>
+          <w:rStyle w:val="Textennegreta"/>
           <w:b w:val="0"/>
           <w:bCs w:val="0"/>
         </w:rPr>
@@ -661,7 +629,7 @@
       <w:proofErr w:type="spellStart"/>
       <w:r>
         <w:rPr>
-          <w:rStyle w:val="Textoennegrita"/>
+          <w:rStyle w:val="Textennegreta"/>
           <w:b w:val="0"/>
           <w:bCs w:val="0"/>
         </w:rPr>
@@ -670,7 +638,7 @@
       <w:proofErr w:type="spellEnd"/>
       <w:r>
         <w:rPr>
-          <w:rStyle w:val="Textoennegrita"/>
+          <w:rStyle w:val="Textennegreta"/>
           <w:b w:val="0"/>
           <w:bCs w:val="0"/>
         </w:rPr>
@@ -680,16 +648,17 @@
     <w:p>
       <w:pPr>
         <w:rPr>
-          <w:rStyle w:val="Textoennegrita"/>
-          <w:b w:val="0"/>
-          <w:bCs w:val="0"/>
-        </w:rPr>
-      </w:pPr>
-      <w:r>
-        <w:rPr>
-          <w:rStyle w:val="Textoennegrita"/>
-          <w:b w:val="0"/>
-          <w:bCs w:val="0"/>
+          <w:rStyle w:val="Textennegreta"/>
+          <w:b w:val="0"/>
+          <w:bCs w:val="0"/>
+        </w:rPr>
+      </w:pPr>
+      <w:r>
+        <w:rPr>
+          <w:rStyle w:val="Textennegreta"/>
+          <w:b w:val="0"/>
+          <w:bCs w:val="0"/>
+          <w:noProof/>
         </w:rPr>
         <w:drawing>
           <wp:inline distT="0" distB="0" distL="0" distR="0" wp14:anchorId="49973FD0" wp14:editId="26CAA116">
@@ -731,23 +700,23 @@
     <w:p>
       <w:pPr>
         <w:rPr>
-          <w:rStyle w:val="Textoennegrita"/>
-          <w:b w:val="0"/>
-          <w:bCs w:val="0"/>
-        </w:rPr>
-      </w:pPr>
-    </w:p>
-    <w:p>
-      <w:pPr>
-        <w:rPr>
-          <w:rStyle w:val="Textoennegrita"/>
-          <w:b w:val="0"/>
-          <w:bCs w:val="0"/>
-        </w:rPr>
-      </w:pPr>
-      <w:r>
-        <w:rPr>
-          <w:rStyle w:val="Textoennegrita"/>
+          <w:rStyle w:val="Textennegreta"/>
+          <w:b w:val="0"/>
+          <w:bCs w:val="0"/>
+        </w:rPr>
+      </w:pPr>
+    </w:p>
+    <w:p>
+      <w:pPr>
+        <w:rPr>
+          <w:rStyle w:val="Textennegreta"/>
+          <w:b w:val="0"/>
+          <w:bCs w:val="0"/>
+        </w:rPr>
+      </w:pPr>
+      <w:r>
+        <w:rPr>
+          <w:rStyle w:val="Textennegreta"/>
           <w:b w:val="0"/>
           <w:bCs w:val="0"/>
         </w:rPr>
@@ -758,14 +727,14 @@
       <w:pPr>
         <w:ind w:firstLine="708"/>
         <w:rPr>
-          <w:rStyle w:val="Textoennegrita"/>
-          <w:b w:val="0"/>
-          <w:bCs w:val="0"/>
-        </w:rPr>
-      </w:pPr>
-      <w:r>
-        <w:rPr>
-          <w:rStyle w:val="Textoennegrita"/>
+          <w:rStyle w:val="Textennegreta"/>
+          <w:b w:val="0"/>
+          <w:bCs w:val="0"/>
+        </w:rPr>
+      </w:pPr>
+      <w:r>
+        <w:rPr>
+          <w:rStyle w:val="Textennegreta"/>
           <w:b w:val="0"/>
           <w:bCs w:val="0"/>
         </w:rPr>
@@ -774,7 +743,7 @@
       </w:r>
       <w:r>
         <w:rPr>
-          <w:rStyle w:val="Textoennegrita"/>
+          <w:rStyle w:val="Textennegreta"/>
           <w:b w:val="0"/>
           <w:bCs w:val="0"/>
         </w:rPr>
@@ -783,7 +752,7 @@
       <w:proofErr w:type="spellStart"/>
       <w:r>
         <w:rPr>
-          <w:rStyle w:val="Textoennegrita"/>
+          <w:rStyle w:val="Textennegreta"/>
           <w:b w:val="0"/>
           <w:bCs w:val="0"/>
         </w:rPr>
@@ -792,7 +761,7 @@
       <w:proofErr w:type="spellEnd"/>
       <w:r>
         <w:rPr>
-          <w:rStyle w:val="Textoennegrita"/>
+          <w:rStyle w:val="Textennegreta"/>
           <w:b w:val="0"/>
           <w:bCs w:val="0"/>
         </w:rPr>
@@ -802,16 +771,17 @@
     <w:p>
       <w:pPr>
         <w:rPr>
-          <w:rStyle w:val="Textoennegrita"/>
-          <w:b w:val="0"/>
-          <w:bCs w:val="0"/>
-        </w:rPr>
-      </w:pPr>
-      <w:r>
-        <w:rPr>
-          <w:rStyle w:val="Textoennegrita"/>
-          <w:b w:val="0"/>
-          <w:bCs w:val="0"/>
+          <w:rStyle w:val="Textennegreta"/>
+          <w:b w:val="0"/>
+          <w:bCs w:val="0"/>
+        </w:rPr>
+      </w:pPr>
+      <w:r>
+        <w:rPr>
+          <w:rStyle w:val="Textennegreta"/>
+          <w:b w:val="0"/>
+          <w:bCs w:val="0"/>
+          <w:noProof/>
         </w:rPr>
         <w:drawing>
           <wp:inline distT="0" distB="0" distL="0" distR="0" wp14:anchorId="5DB686FC" wp14:editId="5D416390">
@@ -853,23 +823,23 @@
     <w:p>
       <w:pPr>
         <w:rPr>
-          <w:rStyle w:val="Textoennegrita"/>
-          <w:b w:val="0"/>
-          <w:bCs w:val="0"/>
-        </w:rPr>
-      </w:pPr>
-    </w:p>
-    <w:p>
-      <w:pPr>
-        <w:rPr>
-          <w:rStyle w:val="Textoennegrita"/>
-          <w:b w:val="0"/>
-          <w:bCs w:val="0"/>
-        </w:rPr>
-      </w:pPr>
-      <w:r>
-        <w:rPr>
-          <w:rStyle w:val="Textoennegrita"/>
+          <w:rStyle w:val="Textennegreta"/>
+          <w:b w:val="0"/>
+          <w:bCs w:val="0"/>
+        </w:rPr>
+      </w:pPr>
+    </w:p>
+    <w:p>
+      <w:pPr>
+        <w:rPr>
+          <w:rStyle w:val="Textennegreta"/>
+          <w:b w:val="0"/>
+          <w:bCs w:val="0"/>
+        </w:rPr>
+      </w:pPr>
+      <w:r>
+        <w:rPr>
+          <w:rStyle w:val="Textennegreta"/>
           <w:b w:val="0"/>
           <w:bCs w:val="0"/>
         </w:rPr>
@@ -879,14 +849,14 @@
     <w:p>
       <w:pPr>
         <w:rPr>
-          <w:rStyle w:val="Textoennegrita"/>
-          <w:b w:val="0"/>
-          <w:bCs w:val="0"/>
-        </w:rPr>
-      </w:pPr>
-      <w:r>
-        <w:rPr>
-          <w:rStyle w:val="Textoennegrita"/>
+          <w:rStyle w:val="Textennegreta"/>
+          <w:b w:val="0"/>
+          <w:bCs w:val="0"/>
+        </w:rPr>
+      </w:pPr>
+      <w:r>
+        <w:rPr>
+          <w:rStyle w:val="Textennegreta"/>
           <w:b w:val="0"/>
           <w:bCs w:val="0"/>
         </w:rPr>
@@ -897,7 +867,7 @@
       <w:proofErr w:type="spellStart"/>
       <w:r>
         <w:rPr>
-          <w:rStyle w:val="Textoennegrita"/>
+          <w:rStyle w:val="Textennegreta"/>
           <w:b w:val="0"/>
           <w:bCs w:val="0"/>
         </w:rPr>
@@ -906,7 +876,7 @@
       <w:proofErr w:type="spellEnd"/>
       <w:r>
         <w:rPr>
-          <w:rStyle w:val="Textoennegrita"/>
+          <w:rStyle w:val="Textennegreta"/>
           <w:b w:val="0"/>
           <w:bCs w:val="0"/>
         </w:rPr>
@@ -916,16 +886,17 @@
     <w:p>
       <w:pPr>
         <w:rPr>
-          <w:rStyle w:val="Textoennegrita"/>
-          <w:b w:val="0"/>
-          <w:bCs w:val="0"/>
-        </w:rPr>
-      </w:pPr>
-      <w:r>
-        <w:rPr>
-          <w:rStyle w:val="Textoennegrita"/>
-          <w:b w:val="0"/>
-          <w:bCs w:val="0"/>
+          <w:rStyle w:val="Textennegreta"/>
+          <w:b w:val="0"/>
+          <w:bCs w:val="0"/>
+        </w:rPr>
+      </w:pPr>
+      <w:r>
+        <w:rPr>
+          <w:rStyle w:val="Textennegreta"/>
+          <w:b w:val="0"/>
+          <w:bCs w:val="0"/>
+          <w:noProof/>
         </w:rPr>
         <w:drawing>
           <wp:inline distT="0" distB="0" distL="0" distR="0" wp14:anchorId="4DD8A0FF" wp14:editId="42A96DC3">
@@ -967,23 +938,23 @@
     <w:p>
       <w:pPr>
         <w:rPr>
-          <w:rStyle w:val="Textoennegrita"/>
-          <w:b w:val="0"/>
-          <w:bCs w:val="0"/>
-        </w:rPr>
-      </w:pPr>
-    </w:p>
-    <w:p>
-      <w:pPr>
-        <w:rPr>
-          <w:rStyle w:val="Textoennegrita"/>
-          <w:b w:val="0"/>
-          <w:bCs w:val="0"/>
-        </w:rPr>
-      </w:pPr>
-      <w:r>
-        <w:rPr>
-          <w:rStyle w:val="Textoennegrita"/>
+          <w:rStyle w:val="Textennegreta"/>
+          <w:b w:val="0"/>
+          <w:bCs w:val="0"/>
+        </w:rPr>
+      </w:pPr>
+    </w:p>
+    <w:p>
+      <w:pPr>
+        <w:rPr>
+          <w:rStyle w:val="Textennegreta"/>
+          <w:b w:val="0"/>
+          <w:bCs w:val="0"/>
+        </w:rPr>
+      </w:pPr>
+      <w:r>
+        <w:rPr>
+          <w:rStyle w:val="Textennegreta"/>
           <w:b w:val="0"/>
           <w:bCs w:val="0"/>
         </w:rPr>
@@ -993,14 +964,14 @@
     <w:p>
       <w:pPr>
         <w:rPr>
-          <w:rStyle w:val="Textoennegrita"/>
-          <w:b w:val="0"/>
-          <w:bCs w:val="0"/>
-        </w:rPr>
-      </w:pPr>
-      <w:r>
-        <w:rPr>
-          <w:rStyle w:val="Textoennegrita"/>
+          <w:rStyle w:val="Textennegreta"/>
+          <w:b w:val="0"/>
+          <w:bCs w:val="0"/>
+        </w:rPr>
+      </w:pPr>
+      <w:r>
+        <w:rPr>
+          <w:rStyle w:val="Textennegreta"/>
           <w:b w:val="0"/>
           <w:bCs w:val="0"/>
         </w:rPr>
@@ -1011,23 +982,23 @@
     <w:p>
       <w:pPr>
         <w:rPr>
-          <w:rStyle w:val="Textoennegrita"/>
-          <w:b w:val="0"/>
-          <w:bCs w:val="0"/>
-        </w:rPr>
-      </w:pPr>
-    </w:p>
-    <w:p>
-      <w:pPr>
-        <w:rPr>
-          <w:rStyle w:val="Textoennegrita"/>
-          <w:b w:val="0"/>
-          <w:bCs w:val="0"/>
-        </w:rPr>
-      </w:pPr>
-      <w:r>
-        <w:rPr>
-          <w:rStyle w:val="Textoennegrita"/>
+          <w:rStyle w:val="Textennegreta"/>
+          <w:b w:val="0"/>
+          <w:bCs w:val="0"/>
+        </w:rPr>
+      </w:pPr>
+    </w:p>
+    <w:p>
+      <w:pPr>
+        <w:rPr>
+          <w:rStyle w:val="Textennegreta"/>
+          <w:b w:val="0"/>
+          <w:bCs w:val="0"/>
+        </w:rPr>
+      </w:pPr>
+      <w:r>
+        <w:rPr>
+          <w:rStyle w:val="Textennegreta"/>
           <w:b w:val="0"/>
           <w:bCs w:val="0"/>
         </w:rPr>
@@ -1038,16 +1009,17 @@
     <w:p>
       <w:pPr>
         <w:rPr>
-          <w:rStyle w:val="Textoennegrita"/>
-          <w:b w:val="0"/>
-          <w:bCs w:val="0"/>
-        </w:rPr>
-      </w:pPr>
-      <w:r>
-        <w:rPr>
-          <w:rStyle w:val="Textoennegrita"/>
-          <w:b w:val="0"/>
-          <w:bCs w:val="0"/>
+          <w:rStyle w:val="Textennegreta"/>
+          <w:b w:val="0"/>
+          <w:bCs w:val="0"/>
+        </w:rPr>
+      </w:pPr>
+      <w:r>
+        <w:rPr>
+          <w:rStyle w:val="Textennegreta"/>
+          <w:b w:val="0"/>
+          <w:bCs w:val="0"/>
+          <w:noProof/>
         </w:rPr>
         <w:drawing>
           <wp:inline distT="0" distB="0" distL="0" distR="0" wp14:anchorId="1D62857E" wp14:editId="1A593E4A">
@@ -1089,14 +1061,14 @@
     <w:p>
       <w:pPr>
         <w:rPr>
-          <w:rStyle w:val="Textoennegrita"/>
-          <w:b w:val="0"/>
-          <w:bCs w:val="0"/>
-        </w:rPr>
-      </w:pPr>
-      <w:r>
-        <w:rPr>
-          <w:rStyle w:val="Textoennegrita"/>
+          <w:rStyle w:val="Textennegreta"/>
+          <w:b w:val="0"/>
+          <w:bCs w:val="0"/>
+        </w:rPr>
+      </w:pPr>
+      <w:r>
+        <w:rPr>
+          <w:rStyle w:val="Textennegreta"/>
           <w:b w:val="0"/>
           <w:bCs w:val="0"/>
         </w:rPr>
@@ -1106,14 +1078,14 @@
     <w:p>
       <w:pPr>
         <w:rPr>
-          <w:rStyle w:val="Textoennegrita"/>
-          <w:b w:val="0"/>
-          <w:bCs w:val="0"/>
-        </w:rPr>
-      </w:pPr>
-      <w:r>
-        <w:rPr>
-          <w:rStyle w:val="Textoennegrita"/>
+          <w:rStyle w:val="Textennegreta"/>
+          <w:b w:val="0"/>
+          <w:bCs w:val="0"/>
+        </w:rPr>
+      </w:pPr>
+      <w:r>
+        <w:rPr>
+          <w:rStyle w:val="Textennegreta"/>
           <w:b w:val="0"/>
           <w:bCs w:val="0"/>
         </w:rPr>
@@ -1123,7 +1095,7 @@
       <w:proofErr w:type="spellStart"/>
       <w:r>
         <w:rPr>
-          <w:rStyle w:val="Textoennegrita"/>
+          <w:rStyle w:val="Textennegreta"/>
           <w:b w:val="0"/>
           <w:bCs w:val="0"/>
         </w:rPr>
@@ -1132,7 +1104,7 @@
       <w:proofErr w:type="spellEnd"/>
       <w:r>
         <w:rPr>
-          <w:rStyle w:val="Textoennegrita"/>
+          <w:rStyle w:val="Textennegreta"/>
           <w:b w:val="0"/>
           <w:bCs w:val="0"/>
         </w:rPr>
@@ -1142,16 +1114,17 @@
     <w:p>
       <w:pPr>
         <w:rPr>
-          <w:rStyle w:val="Textoennegrita"/>
-          <w:b w:val="0"/>
-          <w:bCs w:val="0"/>
-        </w:rPr>
-      </w:pPr>
-      <w:r>
-        <w:rPr>
-          <w:rStyle w:val="Textoennegrita"/>
-          <w:b w:val="0"/>
-          <w:bCs w:val="0"/>
+          <w:rStyle w:val="Textennegreta"/>
+          <w:b w:val="0"/>
+          <w:bCs w:val="0"/>
+        </w:rPr>
+      </w:pPr>
+      <w:r>
+        <w:rPr>
+          <w:rStyle w:val="Textennegreta"/>
+          <w:b w:val="0"/>
+          <w:bCs w:val="0"/>
+          <w:noProof/>
         </w:rPr>
         <w:drawing>
           <wp:inline distT="0" distB="0" distL="0" distR="0" wp14:anchorId="3EF7FDC3" wp14:editId="7F5FE2DA">
@@ -1193,14 +1166,14 @@
     <w:p>
       <w:pPr>
         <w:rPr>
-          <w:rStyle w:val="Textoennegrita"/>
-          <w:b w:val="0"/>
-          <w:bCs w:val="0"/>
-        </w:rPr>
-      </w:pPr>
-      <w:r>
-        <w:rPr>
-          <w:rStyle w:val="Textoennegrita"/>
+          <w:rStyle w:val="Textennegreta"/>
+          <w:b w:val="0"/>
+          <w:bCs w:val="0"/>
+        </w:rPr>
+      </w:pPr>
+      <w:r>
+        <w:rPr>
+          <w:rStyle w:val="Textennegreta"/>
           <w:b w:val="0"/>
           <w:bCs w:val="0"/>
         </w:rPr>
@@ -1210,14 +1183,14 @@
     <w:p>
       <w:pPr>
         <w:rPr>
-          <w:rStyle w:val="Textoennegrita"/>
-          <w:b w:val="0"/>
-          <w:bCs w:val="0"/>
-        </w:rPr>
-      </w:pPr>
-      <w:r>
-        <w:rPr>
-          <w:rStyle w:val="Textoennegrita"/>
+          <w:rStyle w:val="Textennegreta"/>
+          <w:b w:val="0"/>
+          <w:bCs w:val="0"/>
+        </w:rPr>
+      </w:pPr>
+      <w:r>
+        <w:rPr>
+          <w:rStyle w:val="Textennegreta"/>
           <w:b w:val="0"/>
           <w:bCs w:val="0"/>
         </w:rPr>
@@ -1229,16 +1202,17 @@
     <w:p>
       <w:pPr>
         <w:rPr>
-          <w:rStyle w:val="Textoennegrita"/>
-          <w:b w:val="0"/>
-          <w:bCs w:val="0"/>
-        </w:rPr>
-      </w:pPr>
-      <w:r>
-        <w:rPr>
-          <w:rStyle w:val="Textoennegrita"/>
-          <w:b w:val="0"/>
-          <w:bCs w:val="0"/>
+          <w:rStyle w:val="Textennegreta"/>
+          <w:b w:val="0"/>
+          <w:bCs w:val="0"/>
+        </w:rPr>
+      </w:pPr>
+      <w:r>
+        <w:rPr>
+          <w:rStyle w:val="Textennegreta"/>
+          <w:b w:val="0"/>
+          <w:bCs w:val="0"/>
+          <w:noProof/>
         </w:rPr>
         <w:drawing>
           <wp:inline distT="0" distB="0" distL="0" distR="0" wp14:anchorId="65588493" wp14:editId="12AC4510">
@@ -1280,14 +1254,14 @@
     <w:p>
       <w:pPr>
         <w:rPr>
-          <w:rStyle w:val="Textoennegrita"/>
-          <w:b w:val="0"/>
-          <w:bCs w:val="0"/>
-        </w:rPr>
-      </w:pPr>
-      <w:r>
-        <w:rPr>
-          <w:rStyle w:val="Textoennegrita"/>
+          <w:rStyle w:val="Textennegreta"/>
+          <w:b w:val="0"/>
+          <w:bCs w:val="0"/>
+        </w:rPr>
+      </w:pPr>
+      <w:r>
+        <w:rPr>
+          <w:rStyle w:val="Textennegreta"/>
           <w:b w:val="0"/>
           <w:bCs w:val="0"/>
         </w:rPr>
@@ -1297,13 +1271,13 @@
     <w:p>
       <w:pPr>
         <w:rPr>
-          <w:rStyle w:val="Textoennegrita"/>
+          <w:rStyle w:val="Textennegreta"/>
         </w:rPr>
       </w:pPr>
       <w:proofErr w:type="spellStart"/>
       <w:r>
         <w:rPr>
-          <w:rStyle w:val="Textoennegrita"/>
+          <w:rStyle w:val="Textennegreta"/>
         </w:rPr>
         <w:lastRenderedPageBreak/>
         <w:t>Requeriments</w:t>
@@ -1313,20 +1287,37 @@
     <w:p>
       <w:pPr>
         <w:rPr>
-          <w:rStyle w:val="Textoennegrita"/>
+          <w:rStyle w:val="Textennegreta"/>
+          <w:b w:val="0"/>
+          <w:bCs w:val="0"/>
+        </w:rPr>
+      </w:pPr>
+      <w:r>
+        <w:rPr>
+          <w:rStyle w:val="Textennegreta"/>
+          <w:b w:val="0"/>
+          <w:bCs w:val="0"/>
+        </w:rPr>
+        <w:t>Express</w:t>
+      </w:r>
+    </w:p>
+    <w:p>
+      <w:pPr>
+        <w:rPr>
+          <w:rStyle w:val="Textennegreta"/>
         </w:rPr>
       </w:pPr>
       <w:proofErr w:type="spellStart"/>
       <w:r>
         <w:rPr>
-          <w:rStyle w:val="Textoennegrita"/>
+          <w:rStyle w:val="Textennegreta"/>
         </w:rPr>
         <w:t>Funcionals</w:t>
       </w:r>
       <w:proofErr w:type="spellEnd"/>
       <w:r>
         <w:rPr>
-          <w:rStyle w:val="Textoennegrita"/>
+          <w:rStyle w:val="Textennegreta"/>
         </w:rPr>
         <w:t>:</w:t>
       </w:r>
@@ -1334,14 +1325,14 @@
     <w:p>
       <w:pPr>
         <w:rPr>
-          <w:rStyle w:val="Textoennegrita"/>
-          <w:b w:val="0"/>
-          <w:bCs w:val="0"/>
-        </w:rPr>
-      </w:pPr>
-      <w:r>
-        <w:rPr>
-          <w:rStyle w:val="Textoennegrita"/>
+          <w:rStyle w:val="Textennegreta"/>
+          <w:b w:val="0"/>
+          <w:bCs w:val="0"/>
+        </w:rPr>
+      </w:pPr>
+      <w:r>
+        <w:rPr>
+          <w:rStyle w:val="Textennegreta"/>
           <w:b w:val="0"/>
           <w:bCs w:val="0"/>
         </w:rPr>
@@ -1351,33 +1342,33 @@
     <w:p>
       <w:pPr>
         <w:rPr>
-          <w:rStyle w:val="Textoennegrita"/>
-        </w:rPr>
-      </w:pPr>
-    </w:p>
-    <w:p>
-      <w:pPr>
-        <w:rPr>
-          <w:rStyle w:val="Textoennegrita"/>
-        </w:rPr>
-      </w:pPr>
-      <w:r>
-        <w:rPr>
-          <w:rStyle w:val="Textoennegrita"/>
+          <w:rStyle w:val="Textennegreta"/>
+        </w:rPr>
+      </w:pPr>
+    </w:p>
+    <w:p>
+      <w:pPr>
+        <w:rPr>
+          <w:rStyle w:val="Textennegreta"/>
+        </w:rPr>
+      </w:pPr>
+      <w:r>
+        <w:rPr>
+          <w:rStyle w:val="Textennegreta"/>
         </w:rPr>
         <w:t xml:space="preserve">No </w:t>
       </w:r>
       <w:proofErr w:type="spellStart"/>
       <w:r>
         <w:rPr>
-          <w:rStyle w:val="Textoennegrita"/>
+          <w:rStyle w:val="Textennegreta"/>
         </w:rPr>
         <w:t>Funcionals</w:t>
       </w:r>
       <w:proofErr w:type="spellEnd"/>
       <w:r>
         <w:rPr>
-          <w:rStyle w:val="Textoennegrita"/>
+          <w:rStyle w:val="Textennegreta"/>
         </w:rPr>
         <w:t>:</w:t>
       </w:r>
@@ -1385,14 +1376,14 @@
     <w:p>
       <w:pPr>
         <w:rPr>
-          <w:rStyle w:val="Textoennegrita"/>
-          <w:b w:val="0"/>
-          <w:bCs w:val="0"/>
-        </w:rPr>
-      </w:pPr>
-      <w:r>
-        <w:rPr>
-          <w:rStyle w:val="Textoennegrita"/>
+          <w:rStyle w:val="Textennegreta"/>
+          <w:b w:val="0"/>
+          <w:bCs w:val="0"/>
+        </w:rPr>
+      </w:pPr>
+      <w:r>
+        <w:rPr>
+          <w:rStyle w:val="Textennegreta"/>
           <w:b w:val="0"/>
           <w:bCs w:val="0"/>
         </w:rPr>
@@ -1402,19 +1393,389 @@
     <w:p>
       <w:pPr>
         <w:rPr>
-          <w:rStyle w:val="Textoennegrita"/>
-        </w:rPr>
-      </w:pPr>
-    </w:p>
-    <w:p>
-      <w:pPr>
-        <w:rPr>
-          <w:rStyle w:val="Textoennegrita"/>
-        </w:rPr>
-      </w:pPr>
-      <w:r>
-        <w:rPr>
-          <w:rStyle w:val="Textoennegrita"/>
+          <w:rStyle w:val="Textennegreta"/>
+          <w:b w:val="0"/>
+          <w:bCs w:val="0"/>
+        </w:rPr>
+      </w:pPr>
+      <w:r>
+        <w:rPr>
+          <w:noProof/>
+        </w:rPr>
+        <mc:AlternateContent>
+          <mc:Choice Requires="wps">
+            <w:drawing>
+              <wp:anchor distT="0" distB="0" distL="114300" distR="114300" simplePos="0" relativeHeight="251659264" behindDoc="0" locked="0" layoutInCell="1" allowOverlap="1" wp14:anchorId="13E89A78" wp14:editId="1966FA28">
+                <wp:simplePos x="0" y="0"/>
+                <wp:positionH relativeFrom="column">
+                  <wp:posOffset>38660</wp:posOffset>
+                </wp:positionH>
+                <wp:positionV relativeFrom="paragraph">
+                  <wp:posOffset>65143</wp:posOffset>
+                </wp:positionV>
+                <wp:extent cx="5529431" cy="16696"/>
+                <wp:effectExtent l="0" t="0" r="33655" b="21590"/>
+                <wp:wrapNone/>
+                <wp:docPr id="474322465" name="Connector recte 1"/>
+                <wp:cNvGraphicFramePr/>
+                <a:graphic xmlns:a="http://schemas.openxmlformats.org/drawingml/2006/main">
+                  <a:graphicData uri="http://schemas.microsoft.com/office/word/2010/wordprocessingShape">
+                    <wps:wsp>
+                      <wps:cNvCnPr/>
+                      <wps:spPr>
+                        <a:xfrm flipV="1">
+                          <a:off x="0" y="0"/>
+                          <a:ext cx="5529431" cy="16696"/>
+                        </a:xfrm>
+                        <a:prstGeom prst="line">
+                          <a:avLst/>
+                        </a:prstGeom>
+                      </wps:spPr>
+                      <wps:style>
+                        <a:lnRef idx="2">
+                          <a:schemeClr val="accent1"/>
+                        </a:lnRef>
+                        <a:fillRef idx="0">
+                          <a:schemeClr val="accent1"/>
+                        </a:fillRef>
+                        <a:effectRef idx="1">
+                          <a:schemeClr val="accent1"/>
+                        </a:effectRef>
+                        <a:fontRef idx="minor">
+                          <a:schemeClr val="tx1"/>
+                        </a:fontRef>
+                      </wps:style>
+                      <wps:bodyPr/>
+                    </wps:wsp>
+                  </a:graphicData>
+                </a:graphic>
+                <wp14:sizeRelH relativeFrom="margin">
+                  <wp14:pctWidth>0</wp14:pctWidth>
+                </wp14:sizeRelH>
+                <wp14:sizeRelV relativeFrom="margin">
+                  <wp14:pctHeight>0</wp14:pctHeight>
+                </wp14:sizeRelV>
+              </wp:anchor>
+            </w:drawing>
+          </mc:Choice>
+          <mc:Fallback>
+            <w:pict>
+              <v:line w14:anchorId="2251FD10" id="Connector recte 1" o:spid="_x0000_s1026" style="position:absolute;flip:y;z-index:251659264;visibility:visible;mso-wrap-style:square;mso-width-percent:0;mso-height-percent:0;mso-wrap-distance-left:9pt;mso-wrap-distance-top:0;mso-wrap-distance-right:9pt;mso-wrap-distance-bottom:0;mso-position-horizontal:absolute;mso-position-horizontal-relative:text;mso-position-vertical:absolute;mso-position-vertical-relative:text;mso-width-percent:0;mso-height-percent:0;mso-width-relative:margin;mso-height-relative:margin" from="3.05pt,5.15pt" to="438.45pt,6.45pt" o:gfxdata="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" strokecolor="#156082 [3204]" strokeweight="1.5pt">
+                <v:stroke joinstyle="miter"/>
+              </v:line>
+            </w:pict>
+          </mc:Fallback>
+        </mc:AlternateContent>
+      </w:r>
+    </w:p>
+    <w:p>
+      <w:pPr>
+        <w:rPr>
+          <w:rStyle w:val="Textennegreta"/>
+          <w:b w:val="0"/>
+          <w:bCs w:val="0"/>
+        </w:rPr>
+      </w:pPr>
+      <w:proofErr w:type="spellStart"/>
+      <w:r>
+        <w:rPr>
+          <w:rStyle w:val="Textennegreta"/>
+          <w:b w:val="0"/>
+          <w:bCs w:val="0"/>
+        </w:rPr>
+        <w:t>Odoo</w:t>
+      </w:r>
+      <w:proofErr w:type="spellEnd"/>
+    </w:p>
+    <w:p>
+      <w:pPr>
+        <w:rPr>
+          <w:rStyle w:val="Textennegreta"/>
+        </w:rPr>
+      </w:pPr>
+      <w:proofErr w:type="spellStart"/>
+      <w:r>
+        <w:rPr>
+          <w:rStyle w:val="Textennegreta"/>
+        </w:rPr>
+        <w:t>Funcionals</w:t>
+      </w:r>
+      <w:proofErr w:type="spellEnd"/>
+      <w:r>
+        <w:rPr>
+          <w:rStyle w:val="Textennegreta"/>
+        </w:rPr>
+        <w:t>:</w:t>
+      </w:r>
+    </w:p>
+    <w:p>
+      <w:pPr>
+        <w:rPr>
+          <w:rStyle w:val="Textennegreta"/>
+          <w:b w:val="0"/>
+          <w:bCs w:val="0"/>
+        </w:rPr>
+      </w:pPr>
+      <w:r>
+        <w:rPr>
+          <w:rStyle w:val="Textennegreta"/>
+          <w:b w:val="0"/>
+          <w:bCs w:val="0"/>
+        </w:rPr>
+        <w:t>*por hacer.</w:t>
+      </w:r>
+    </w:p>
+    <w:p>
+      <w:pPr>
+        <w:rPr>
+          <w:rStyle w:val="Textennegreta"/>
+        </w:rPr>
+      </w:pPr>
+    </w:p>
+    <w:p>
+      <w:pPr>
+        <w:rPr>
+          <w:rStyle w:val="Textennegreta"/>
+        </w:rPr>
+      </w:pPr>
+      <w:r>
+        <w:rPr>
+          <w:rStyle w:val="Textennegreta"/>
+        </w:rPr>
+        <w:t xml:space="preserve">No </w:t>
+      </w:r>
+      <w:proofErr w:type="spellStart"/>
+      <w:r>
+        <w:rPr>
+          <w:rStyle w:val="Textennegreta"/>
+        </w:rPr>
+        <w:t>Funcionals</w:t>
+      </w:r>
+      <w:proofErr w:type="spellEnd"/>
+      <w:r>
+        <w:rPr>
+          <w:rStyle w:val="Textennegreta"/>
+        </w:rPr>
+        <w:t>:</w:t>
+      </w:r>
+    </w:p>
+    <w:p>
+      <w:pPr>
+        <w:rPr>
+          <w:rStyle w:val="Textennegreta"/>
+          <w:b w:val="0"/>
+          <w:bCs w:val="0"/>
+        </w:rPr>
+      </w:pPr>
+      <w:r>
+        <w:rPr>
+          <w:rStyle w:val="Textennegreta"/>
+          <w:b w:val="0"/>
+          <w:bCs w:val="0"/>
+        </w:rPr>
+        <w:t>*por hacer.</w:t>
+      </w:r>
+    </w:p>
+    <w:p>
+      <w:pPr>
+        <w:rPr>
+          <w:rStyle w:val="Textennegreta"/>
+          <w:b w:val="0"/>
+          <w:bCs w:val="0"/>
+        </w:rPr>
+      </w:pPr>
+      <w:r>
+        <w:rPr>
+          <w:noProof/>
+        </w:rPr>
+        <mc:AlternateContent>
+          <mc:Choice Requires="wps">
+            <w:drawing>
+              <wp:anchor distT="0" distB="0" distL="114300" distR="114300" simplePos="0" relativeHeight="251661312" behindDoc="0" locked="0" layoutInCell="1" allowOverlap="1" wp14:anchorId="3896B160" wp14:editId="081F8D04">
+                <wp:simplePos x="0" y="0"/>
+                <wp:positionH relativeFrom="column">
+                  <wp:posOffset>0</wp:posOffset>
+                </wp:positionH>
+                <wp:positionV relativeFrom="paragraph">
+                  <wp:posOffset>-635</wp:posOffset>
+                </wp:positionV>
+                <wp:extent cx="5529431" cy="16696"/>
+                <wp:effectExtent l="0" t="0" r="33655" b="21590"/>
+                <wp:wrapNone/>
+                <wp:docPr id="1857540380" name="Connector recte 1"/>
+                <wp:cNvGraphicFramePr/>
+                <a:graphic xmlns:a="http://schemas.openxmlformats.org/drawingml/2006/main">
+                  <a:graphicData uri="http://schemas.microsoft.com/office/word/2010/wordprocessingShape">
+                    <wps:wsp>
+                      <wps:cNvCnPr/>
+                      <wps:spPr>
+                        <a:xfrm flipV="1">
+                          <a:off x="0" y="0"/>
+                          <a:ext cx="5529431" cy="16696"/>
+                        </a:xfrm>
+                        <a:prstGeom prst="line">
+                          <a:avLst/>
+                        </a:prstGeom>
+                      </wps:spPr>
+                      <wps:style>
+                        <a:lnRef idx="2">
+                          <a:schemeClr val="accent1"/>
+                        </a:lnRef>
+                        <a:fillRef idx="0">
+                          <a:schemeClr val="accent1"/>
+                        </a:fillRef>
+                        <a:effectRef idx="1">
+                          <a:schemeClr val="accent1"/>
+                        </a:effectRef>
+                        <a:fontRef idx="minor">
+                          <a:schemeClr val="tx1"/>
+                        </a:fontRef>
+                      </wps:style>
+                      <wps:bodyPr/>
+                    </wps:wsp>
+                  </a:graphicData>
+                </a:graphic>
+                <wp14:sizeRelH relativeFrom="margin">
+                  <wp14:pctWidth>0</wp14:pctWidth>
+                </wp14:sizeRelH>
+                <wp14:sizeRelV relativeFrom="margin">
+                  <wp14:pctHeight>0</wp14:pctHeight>
+                </wp14:sizeRelV>
+              </wp:anchor>
+            </w:drawing>
+          </mc:Choice>
+          <mc:Fallback>
+            <w:pict>
+              <v:line w14:anchorId="052FC3A9" id="Connector recte 1" o:spid="_x0000_s1026" style="position:absolute;flip:y;z-index:251661312;visibility:visible;mso-wrap-style:square;mso-width-percent:0;mso-height-percent:0;mso-wrap-distance-left:9pt;mso-wrap-distance-top:0;mso-wrap-distance-right:9pt;mso-wrap-distance-bottom:0;mso-position-horizontal:absolute;mso-position-horizontal-relative:text;mso-position-vertical:absolute;mso-position-vertical-relative:text;mso-width-percent:0;mso-height-percent:0;mso-width-relative:margin;mso-height-relative:margin" from="0,-.05pt" to="435.4pt,1.25pt" o:gfxdata="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" strokecolor="#156082 [3204]" strokeweight="1.5pt">
+                <v:stroke joinstyle="miter"/>
+              </v:line>
+            </w:pict>
+          </mc:Fallback>
+        </mc:AlternateContent>
+      </w:r>
+    </w:p>
+    <w:p>
+      <w:pPr>
+        <w:rPr>
+          <w:rStyle w:val="Textennegreta"/>
+          <w:b w:val="0"/>
+          <w:bCs w:val="0"/>
+        </w:rPr>
+      </w:pPr>
+      <w:r>
+        <w:rPr>
+          <w:rStyle w:val="Textennegreta"/>
+          <w:b w:val="0"/>
+          <w:bCs w:val="0"/>
+        </w:rPr>
+        <w:t>Spring</w:t>
+      </w:r>
+    </w:p>
+    <w:p>
+      <w:pPr>
+        <w:rPr>
+          <w:rStyle w:val="Textennegreta"/>
+        </w:rPr>
+      </w:pPr>
+      <w:proofErr w:type="spellStart"/>
+      <w:r>
+        <w:rPr>
+          <w:rStyle w:val="Textennegreta"/>
+        </w:rPr>
+        <w:t>Funcionals</w:t>
+      </w:r>
+      <w:proofErr w:type="spellEnd"/>
+      <w:r>
+        <w:rPr>
+          <w:rStyle w:val="Textennegreta"/>
+        </w:rPr>
+        <w:t>:</w:t>
+      </w:r>
+    </w:p>
+    <w:p>
+      <w:pPr>
+        <w:rPr>
+          <w:rStyle w:val="Textennegreta"/>
+          <w:b w:val="0"/>
+          <w:bCs w:val="0"/>
+        </w:rPr>
+      </w:pPr>
+      <w:r>
+        <w:rPr>
+          <w:rStyle w:val="Textennegreta"/>
+          <w:b w:val="0"/>
+          <w:bCs w:val="0"/>
+        </w:rPr>
+        <w:t>*por hacer.</w:t>
+      </w:r>
+    </w:p>
+    <w:p>
+      <w:pPr>
+        <w:rPr>
+          <w:rStyle w:val="Textennegreta"/>
+        </w:rPr>
+      </w:pPr>
+    </w:p>
+    <w:p>
+      <w:pPr>
+        <w:rPr>
+          <w:rStyle w:val="Textennegreta"/>
+        </w:rPr>
+      </w:pPr>
+      <w:r>
+        <w:rPr>
+          <w:rStyle w:val="Textennegreta"/>
+        </w:rPr>
+        <w:t xml:space="preserve">No </w:t>
+      </w:r>
+      <w:proofErr w:type="spellStart"/>
+      <w:r>
+        <w:rPr>
+          <w:rStyle w:val="Textennegreta"/>
+        </w:rPr>
+        <w:t>Funcionals</w:t>
+      </w:r>
+      <w:proofErr w:type="spellEnd"/>
+      <w:r>
+        <w:rPr>
+          <w:rStyle w:val="Textennegreta"/>
+        </w:rPr>
+        <w:t>:</w:t>
+      </w:r>
+    </w:p>
+    <w:p>
+      <w:pPr>
+        <w:rPr>
+          <w:rStyle w:val="Textennegreta"/>
+          <w:b w:val="0"/>
+          <w:bCs w:val="0"/>
+        </w:rPr>
+      </w:pPr>
+      <w:r>
+        <w:rPr>
+          <w:rStyle w:val="Textennegreta"/>
+          <w:b w:val="0"/>
+          <w:bCs w:val="0"/>
+        </w:rPr>
+        <w:t>*por hacer.</w:t>
+      </w:r>
+    </w:p>
+    <w:p>
+      <w:pPr>
+        <w:rPr>
+          <w:rStyle w:val="Textennegreta"/>
+        </w:rPr>
+      </w:pPr>
+    </w:p>
+    <w:p>
+      <w:pPr>
+        <w:rPr>
+          <w:rStyle w:val="Textennegreta"/>
+        </w:rPr>
+      </w:pPr>
+      <w:r>
+        <w:rPr>
+          <w:rStyle w:val="Textennegreta"/>
         </w:rPr>
         <w:br w:type="page"/>
       </w:r>
@@ -1422,13 +1783,15 @@
     <w:p>
       <w:pPr>
         <w:rPr>
-          <w:rStyle w:val="Textoennegrita"/>
+          <w:rStyle w:val="Textennegreta"/>
+          <w:u w:val="single"/>
         </w:rPr>
       </w:pPr>
       <w:proofErr w:type="spellStart"/>
       <w:r>
         <w:rPr>
-          <w:rStyle w:val="Textoennegrita"/>
+          <w:rStyle w:val="Textennegreta"/>
+          <w:u w:val="single"/>
         </w:rPr>
         <w:lastRenderedPageBreak/>
         <w:t>Modelat</w:t>
@@ -1436,7 +1799,8 @@
       <w:proofErr w:type="spellEnd"/>
       <w:r>
         <w:rPr>
-          <w:rStyle w:val="Textoennegrita"/>
+          <w:rStyle w:val="Textennegreta"/>
+          <w:u w:val="single"/>
         </w:rPr>
         <w:t xml:space="preserve"> Conceptual</w:t>
       </w:r>
@@ -1444,12 +1808,12 @@
     <w:p>
       <w:pPr>
         <w:rPr>
-          <w:rStyle w:val="Textoennegrita"/>
-        </w:rPr>
-      </w:pPr>
-      <w:r>
-        <w:rPr>
-          <w:rStyle w:val="Textoennegrita"/>
+          <w:rStyle w:val="Textennegreta"/>
+        </w:rPr>
+      </w:pPr>
+      <w:r>
+        <w:rPr>
+          <w:rStyle w:val="Textennegreta"/>
         </w:rPr>
         <w:t>Diagramas ER:</w:t>
       </w:r>
@@ -1457,21 +1821,21 @@
     <w:p>
       <w:pPr>
         <w:rPr>
-          <w:rStyle w:val="Textoennegrita"/>
-        </w:rPr>
-      </w:pPr>
-    </w:p>
-    <w:p>
-      <w:pPr>
-        <w:rPr>
-          <w:rStyle w:val="Textoennegrita"/>
-          <w:b w:val="0"/>
-          <w:bCs w:val="0"/>
-        </w:rPr>
-      </w:pPr>
-      <w:r>
-        <w:rPr>
-          <w:rStyle w:val="Textoennegrita"/>
+          <w:rStyle w:val="Textennegreta"/>
+        </w:rPr>
+      </w:pPr>
+    </w:p>
+    <w:p>
+      <w:pPr>
+        <w:rPr>
+          <w:rStyle w:val="Textennegreta"/>
+          <w:b w:val="0"/>
+          <w:bCs w:val="0"/>
+        </w:rPr>
+      </w:pPr>
+      <w:r>
+        <w:rPr>
+          <w:rStyle w:val="Textennegreta"/>
           <w:b w:val="0"/>
           <w:bCs w:val="0"/>
         </w:rPr>
@@ -1481,21 +1845,22 @@
     <w:p>
       <w:pPr>
         <w:rPr>
-          <w:rStyle w:val="Textoennegrita"/>
-          <w:b w:val="0"/>
-          <w:bCs w:val="0"/>
-        </w:rPr>
-      </w:pPr>
-    </w:p>
-    <w:p>
-      <w:pPr>
-        <w:rPr>
-          <w:rStyle w:val="Textoennegrita"/>
-        </w:rPr>
-      </w:pPr>
-      <w:r>
-        <w:rPr>
-          <w:rStyle w:val="Textoennegrita"/>
+          <w:rStyle w:val="Textennegreta"/>
+          <w:b w:val="0"/>
+          <w:bCs w:val="0"/>
+        </w:rPr>
+      </w:pPr>
+    </w:p>
+    <w:p>
+      <w:pPr>
+        <w:rPr>
+          <w:rStyle w:val="Textennegreta"/>
+        </w:rPr>
+      </w:pPr>
+      <w:r>
+        <w:rPr>
+          <w:rStyle w:val="Textennegreta"/>
+          <w:noProof/>
         </w:rPr>
         <w:drawing>
           <wp:inline distT="0" distB="0" distL="0" distR="0" wp14:anchorId="6FCB56A2" wp14:editId="6C1D5E66">
@@ -1537,12 +1902,12 @@
     <w:p>
       <w:pPr>
         <w:rPr>
-          <w:rStyle w:val="Textoennegrita"/>
-        </w:rPr>
-      </w:pPr>
-      <w:r>
-        <w:rPr>
-          <w:rStyle w:val="Textoennegrita"/>
+          <w:rStyle w:val="Textennegreta"/>
+        </w:rPr>
+      </w:pPr>
+      <w:r>
+        <w:rPr>
+          <w:rStyle w:val="Textennegreta"/>
         </w:rPr>
         <w:br w:type="page"/>
       </w:r>
@@ -1550,7 +1915,7 @@
     <w:p>
       <w:pPr>
         <w:rPr>
-          <w:rStyle w:val="Textoennegrita"/>
+          <w:rStyle w:val="Textennegreta"/>
           <w:b w:val="0"/>
           <w:bCs w:val="0"/>
         </w:rPr>
@@ -1558,7 +1923,7 @@
       <w:proofErr w:type="spellStart"/>
       <w:r>
         <w:rPr>
-          <w:rStyle w:val="Textoennegrita"/>
+          <w:rStyle w:val="Textennegreta"/>
           <w:b w:val="0"/>
           <w:bCs w:val="0"/>
         </w:rPr>
@@ -1568,7 +1933,7 @@
       <w:proofErr w:type="spellEnd"/>
       <w:r>
         <w:rPr>
-          <w:rStyle w:val="Textoennegrita"/>
+          <w:rStyle w:val="Textennegreta"/>
           <w:b w:val="0"/>
           <w:bCs w:val="0"/>
         </w:rPr>
@@ -1578,19 +1943,20 @@
     <w:p>
       <w:pPr>
         <w:rPr>
-          <w:rStyle w:val="Textoennegrita"/>
-        </w:rPr>
-      </w:pPr>
-    </w:p>
-    <w:p>
-      <w:pPr>
-        <w:rPr>
-          <w:rStyle w:val="Textoennegrita"/>
-        </w:rPr>
-      </w:pPr>
-      <w:r>
-        <w:rPr>
-          <w:rStyle w:val="Textoennegrita"/>
+          <w:rStyle w:val="Textennegreta"/>
+        </w:rPr>
+      </w:pPr>
+    </w:p>
+    <w:p>
+      <w:pPr>
+        <w:rPr>
+          <w:rStyle w:val="Textennegreta"/>
+        </w:rPr>
+      </w:pPr>
+      <w:r>
+        <w:rPr>
+          <w:rStyle w:val="Textennegreta"/>
+          <w:noProof/>
         </w:rPr>
         <w:drawing>
           <wp:inline distT="0" distB="0" distL="0" distR="0" wp14:anchorId="2045FE09" wp14:editId="76FD60DF">
@@ -1632,23 +1998,23 @@
     <w:p>
       <w:pPr>
         <w:rPr>
-          <w:rStyle w:val="Textoennegrita"/>
-          <w:b w:val="0"/>
-          <w:bCs w:val="0"/>
-        </w:rPr>
-      </w:pPr>
-    </w:p>
-    <w:p>
-      <w:pPr>
-        <w:rPr>
-          <w:rStyle w:val="Textoennegrita"/>
-          <w:b w:val="0"/>
-          <w:bCs w:val="0"/>
-        </w:rPr>
-      </w:pPr>
-      <w:r>
-        <w:rPr>
-          <w:rStyle w:val="Textoennegrita"/>
+          <w:rStyle w:val="Textennegreta"/>
+          <w:b w:val="0"/>
+          <w:bCs w:val="0"/>
+        </w:rPr>
+      </w:pPr>
+    </w:p>
+    <w:p>
+      <w:pPr>
+        <w:rPr>
+          <w:rStyle w:val="Textennegreta"/>
+          <w:b w:val="0"/>
+          <w:bCs w:val="0"/>
+        </w:rPr>
+      </w:pPr>
+      <w:r>
+        <w:rPr>
+          <w:rStyle w:val="Textennegreta"/>
           <w:b w:val="0"/>
           <w:bCs w:val="0"/>
         </w:rPr>
@@ -1658,14 +2024,14 @@
     <w:p>
       <w:pPr>
         <w:rPr>
-          <w:rStyle w:val="Textoennegrita"/>
-          <w:b w:val="0"/>
-          <w:bCs w:val="0"/>
-        </w:rPr>
-      </w:pPr>
-      <w:r>
-        <w:rPr>
-          <w:rStyle w:val="Textoennegrita"/>
+          <w:rStyle w:val="Textennegreta"/>
+          <w:b w:val="0"/>
+          <w:bCs w:val="0"/>
+        </w:rPr>
+      </w:pPr>
+      <w:r>
+        <w:rPr>
+          <w:rStyle w:val="Textennegreta"/>
           <w:b w:val="0"/>
           <w:bCs w:val="0"/>
         </w:rPr>
@@ -1675,14 +2041,14 @@
     <w:p>
       <w:pPr>
         <w:rPr>
-          <w:rStyle w:val="Textoennegrita"/>
-          <w:b w:val="0"/>
-          <w:bCs w:val="0"/>
-        </w:rPr>
-      </w:pPr>
-      <w:r>
-        <w:rPr>
-          <w:rStyle w:val="Textoennegrita"/>
+          <w:rStyle w:val="Textennegreta"/>
+          <w:b w:val="0"/>
+          <w:bCs w:val="0"/>
+        </w:rPr>
+      </w:pPr>
+      <w:r>
+        <w:rPr>
+          <w:rStyle w:val="Textennegreta"/>
           <w:b w:val="0"/>
           <w:bCs w:val="0"/>
         </w:rPr>
@@ -1692,7 +2058,7 @@
       <w:proofErr w:type="gramStart"/>
       <w:r>
         <w:rPr>
-          <w:rStyle w:val="Textoennegrita"/>
+          <w:rStyle w:val="Textennegreta"/>
           <w:b w:val="0"/>
           <w:bCs w:val="0"/>
         </w:rPr>
@@ -1701,7 +2067,7 @@
       <w:proofErr w:type="gramEnd"/>
       <w:r>
         <w:rPr>
-          <w:rStyle w:val="Textoennegrita"/>
+          <w:rStyle w:val="Textennegreta"/>
           <w:b w:val="0"/>
           <w:bCs w:val="0"/>
         </w:rPr>
@@ -1711,14 +2077,14 @@
     <w:p>
       <w:pPr>
         <w:rPr>
-          <w:rStyle w:val="Textoennegrita"/>
-          <w:b w:val="0"/>
-          <w:bCs w:val="0"/>
-        </w:rPr>
-      </w:pPr>
-      <w:r>
-        <w:rPr>
-          <w:rStyle w:val="Textoennegrita"/>
+          <w:rStyle w:val="Textennegreta"/>
+          <w:b w:val="0"/>
+          <w:bCs w:val="0"/>
+        </w:rPr>
+      </w:pPr>
+      <w:r>
+        <w:rPr>
+          <w:rStyle w:val="Textennegreta"/>
           <w:b w:val="0"/>
           <w:bCs w:val="0"/>
         </w:rPr>
@@ -1729,14 +2095,14 @@
     <w:p>
       <w:pPr>
         <w:rPr>
-          <w:rStyle w:val="Textoennegrita"/>
-          <w:b w:val="0"/>
-          <w:bCs w:val="0"/>
-        </w:rPr>
-      </w:pPr>
-      <w:r>
-        <w:rPr>
-          <w:rStyle w:val="Textoennegrita"/>
+          <w:rStyle w:val="Textennegreta"/>
+          <w:b w:val="0"/>
+          <w:bCs w:val="0"/>
+        </w:rPr>
+      </w:pPr>
+      <w:r>
+        <w:rPr>
+          <w:rStyle w:val="Textennegreta"/>
           <w:b w:val="0"/>
           <w:bCs w:val="0"/>
         </w:rPr>
@@ -1747,14 +2113,14 @@
     <w:p>
       <w:pPr>
         <w:rPr>
-          <w:rStyle w:val="Textoennegrita"/>
-          <w:b w:val="0"/>
-          <w:bCs w:val="0"/>
-        </w:rPr>
-      </w:pPr>
-      <w:r>
-        <w:rPr>
-          <w:rStyle w:val="Textoennegrita"/>
+          <w:rStyle w:val="Textennegreta"/>
+          <w:b w:val="0"/>
+          <w:bCs w:val="0"/>
+        </w:rPr>
+      </w:pPr>
+      <w:r>
+        <w:rPr>
+          <w:rStyle w:val="Textennegreta"/>
           <w:b w:val="0"/>
           <w:bCs w:val="0"/>
         </w:rPr>
@@ -1764,14 +2130,14 @@
     <w:p>
       <w:pPr>
         <w:rPr>
-          <w:rStyle w:val="Textoennegrita"/>
-          <w:b w:val="0"/>
-          <w:bCs w:val="0"/>
-        </w:rPr>
-      </w:pPr>
-      <w:r>
-        <w:rPr>
-          <w:rStyle w:val="Textoennegrita"/>
+          <w:rStyle w:val="Textennegreta"/>
+          <w:b w:val="0"/>
+          <w:bCs w:val="0"/>
+        </w:rPr>
+      </w:pPr>
+      <w:r>
+        <w:rPr>
+          <w:rStyle w:val="Textennegreta"/>
           <w:b w:val="0"/>
           <w:bCs w:val="0"/>
         </w:rPr>
@@ -1781,21 +2147,86 @@
     <w:p>
       <w:pPr>
         <w:rPr>
-          <w:rStyle w:val="Textoennegrita"/>
-          <w:b w:val="0"/>
-          <w:bCs w:val="0"/>
-        </w:rPr>
-      </w:pPr>
-    </w:p>
-    <w:p>
-      <w:pPr>
-        <w:rPr>
-          <w:rStyle w:val="Textoennegrita"/>
-        </w:rPr>
-      </w:pPr>
+          <w:rStyle w:val="Textennegreta"/>
+          <w:u w:val="single"/>
+        </w:rPr>
+      </w:pPr>
+      <w:r>
+        <w:rPr>
+          <w:rStyle w:val="Textennegreta"/>
+          <w:u w:val="single"/>
+        </w:rPr>
+        <w:lastRenderedPageBreak/>
+        <w:t>API/arquitectura general</w:t>
+      </w:r>
+    </w:p>
+    <w:p>
+      <w:pPr>
+        <w:rPr>
+          <w:rStyle w:val="Textennegreta"/>
+          <w:b w:val="0"/>
+          <w:bCs w:val="0"/>
+        </w:rPr>
+      </w:pPr>
+    </w:p>
+    <w:p>
+      <w:pPr>
+        <w:rPr>
+          <w:rStyle w:val="Textennegreta"/>
+          <w:b w:val="0"/>
+          <w:bCs w:val="0"/>
+        </w:rPr>
+      </w:pPr>
+    </w:p>
+    <w:p>
+      <w:pPr>
+        <w:rPr>
+          <w:rStyle w:val="Textennegreta"/>
+        </w:rPr>
+      </w:pPr>
+      <w:r>
+        <w:rPr>
+          <w:rStyle w:val="Textennegreta"/>
+        </w:rPr>
+        <w:drawing>
+          <wp:inline distT="0" distB="0" distL="0" distR="0" wp14:anchorId="188689E6" wp14:editId="0BAD0697">
+            <wp:extent cx="5788660" cy="3958814"/>
+            <wp:effectExtent l="0" t="0" r="2540" b="3810"/>
+            <wp:docPr id="1763652419" name="Imatge 1" descr="Imatge que conté text, captura de pantalla, Font, diagrama"/>
+            <wp:cNvGraphicFramePr>
+              <a:graphicFrameLocks xmlns:a="http://schemas.openxmlformats.org/drawingml/2006/main" noChangeAspect="1"/>
+            </wp:cNvGraphicFramePr>
+            <a:graphic xmlns:a="http://schemas.openxmlformats.org/drawingml/2006/main">
+              <a:graphicData uri="http://schemas.openxmlformats.org/drawingml/2006/picture">
+                <pic:pic xmlns:pic="http://schemas.openxmlformats.org/drawingml/2006/picture">
+                  <pic:nvPicPr>
+                    <pic:cNvPr id="1763652419" name="Imatge 1" descr="Imatge que conté text, captura de pantalla, Font, diagrama"/>
+                    <pic:cNvPicPr/>
+                  </pic:nvPicPr>
+                  <pic:blipFill>
+                    <a:blip r:embed="rId15"/>
+                    <a:stretch>
+                      <a:fillRect/>
+                    </a:stretch>
+                  </pic:blipFill>
+                  <pic:spPr>
+                    <a:xfrm>
+                      <a:off x="0" y="0"/>
+                      <a:ext cx="5790119" cy="3959812"/>
+                    </a:xfrm>
+                    <a:prstGeom prst="rect">
+                      <a:avLst/>
+                    </a:prstGeom>
+                  </pic:spPr>
+                </pic:pic>
+              </a:graphicData>
+            </a:graphic>
+          </wp:inline>
+        </w:drawing>
+      </w:r>
     </w:p>
     <w:sectPr>
-      <w:footerReference w:type="default" r:id="rId15"/>
+      <w:footerReference w:type="default" r:id="rId16"/>
       <w:pgSz w:w="11906" w:h="16838"/>
       <w:pgMar w:top="1417" w:right="1701" w:bottom="1417" w:left="1701" w:header="708" w:footer="708" w:gutter="0"/>
       <w:cols w:space="708"/>
@@ -1834,7 +2265,7 @@
 <w:ftr xmlns:wpc="http://schemas.microsoft.com/office/word/2010/wordprocessingCanvas" xmlns:cx="http://schemas.microsoft.com/office/drawing/2014/chartex" xmlns:cx1="http://schemas.microsoft.com/office/drawing/2015/9/8/chartex" xmlns:cx2="http://schemas.microsoft.com/office/drawing/2015/10/21/chartex" xmlns:cx3="http://schemas.microsoft.com/office/drawing/2016/5/9/chartex" xmlns:cx4="http://schemas.microsoft.com/office/drawing/2016/5/10/chartex" xmlns:cx5="http://schemas.microsoft.com/office/drawing/2016/5/11/chartex" xmlns:cx6="http://schemas.microsoft.com/office/drawing/2016/5/12/chartex" xmlns:cx7="http://schemas.microsoft.com/office/drawing/2016/5/13/chartex" xmlns:cx8="http://schemas.microsoft.com/office/drawing/2016/5/14/chartex" xmlns:mc="http://schemas.openxmlformats.org/markup-compatibility/2006" xmlns:aink="http://schemas.microsoft.com/office/drawing/2016/ink" xmlns:am3d="http://schemas.microsoft.com/office/drawing/2017/model3d" xmlns:o="urn:schemas-microsoft-com:office:office" xmlns:oel="http://schemas.microsoft.com/office/2019/extlst" xmlns:r="http://schemas.openxmlformats.org/officeDocument/2006/relationships" xmlns:m="http://schemas.openxmlformats.org/officeDocument/2006/math" xmlns:v="urn:schemas-microsoft-com:vml" xmlns:wp14="http://schemas.microsoft.com/office/word/2010/wordprocessingDrawing" xmlns:wp="http://schemas.openxmlformats.org/drawingml/2006/wordprocessingDrawing" xmlns:w10="urn:schemas-microsoft-com:office:word" xmlns:w="http://schemas.openxmlformats.org/wordprocessingml/2006/main" xmlns:w14="http://schemas.microsoft.com/office/word/2010/wordml" xmlns:w15="http://schemas.microsoft.com/office/word/2012/wordml" xmlns:w16cex="http://schemas.microsoft.com/office/word/2018/wordml/cex" xmlns:w16cid="http://schemas.microsoft.com/office/word/2016/wordml/cid" xmlns:w16="http://schemas.microsoft.com/office/word/2018/wordml" xmlns:w16du="http://schemas.microsoft.com/office/word/2023/wordml/word16du" xmlns:w16sdtdh="http://schemas.microsoft.com/office/word/2020/wordml/sdtdatahash" xmlns:w16sdtfl="http://schemas.microsoft.com/office/word/2024/wordml/sdtformatlock" xmlns:w16se="http://schemas.microsoft.com/office/word/2015/wordml/symex" xmlns:wpg="http://schemas.microsoft.com/office/word/2010/wordprocessingGroup" xmlns:wpi="http://schemas.microsoft.com/office/word/2010/wordprocessingInk" xmlns:wne="http://schemas.microsoft.com/office/word/2006/wordml" xmlns:wps="http://schemas.microsoft.com/office/word/2010/wordprocessingShape" mc:Ignorable="w14 w15 w16se w16cid w16 w16cex w16sdtdh w16sdtfl w16du wp14">
   <w:p>
     <w:pPr>
-      <w:pStyle w:val="Piedepgina"/>
+      <w:pStyle w:val="Peu"/>
       <w:jc w:val="center"/>
       <w:rPr>
         <w:caps/>
@@ -1879,7 +2310,7 @@
   </w:p>
   <w:p>
     <w:pPr>
-      <w:pStyle w:val="Piedepgina"/>
+      <w:pStyle w:val="Peu"/>
     </w:pPr>
   </w:p>
 </w:ftr>
@@ -2637,11 +3068,11 @@
     <w:name w:val="Normal"/>
     <w:qFormat/>
   </w:style>
-  <w:style w:type="paragraph" w:styleId="Ttulo1">
+  <w:style w:type="paragraph" w:styleId="Ttol1">
     <w:name w:val="heading 1"/>
     <w:basedOn w:val="Normal"/>
     <w:next w:val="Normal"/>
-    <w:link w:val="Ttulo1Car"/>
+    <w:link w:val="Ttol1Car"/>
     <w:uiPriority w:val="9"/>
     <w:qFormat/>
     <w:rsid w:val="00E97C31"/>
@@ -2658,11 +3089,11 @@
       <w:szCs w:val="40"/>
     </w:rPr>
   </w:style>
-  <w:style w:type="paragraph" w:styleId="Ttulo2">
+  <w:style w:type="paragraph" w:styleId="Ttol2">
     <w:name w:val="heading 2"/>
     <w:basedOn w:val="Normal"/>
     <w:next w:val="Normal"/>
-    <w:link w:val="Ttulo2Car"/>
+    <w:link w:val="Ttol2Car"/>
     <w:uiPriority w:val="9"/>
     <w:semiHidden/>
     <w:unhideWhenUsed/>
@@ -2681,11 +3112,11 @@
       <w:szCs w:val="32"/>
     </w:rPr>
   </w:style>
-  <w:style w:type="paragraph" w:styleId="Ttulo3">
+  <w:style w:type="paragraph" w:styleId="Ttol3">
     <w:name w:val="heading 3"/>
     <w:basedOn w:val="Normal"/>
     <w:next w:val="Normal"/>
-    <w:link w:val="Ttulo3Car"/>
+    <w:link w:val="Ttol3Car"/>
     <w:uiPriority w:val="9"/>
     <w:semiHidden/>
     <w:unhideWhenUsed/>
@@ -2704,11 +3135,11 @@
       <w:szCs w:val="28"/>
     </w:rPr>
   </w:style>
-  <w:style w:type="paragraph" w:styleId="Ttulo4">
+  <w:style w:type="paragraph" w:styleId="Ttol4">
     <w:name w:val="heading 4"/>
     <w:basedOn w:val="Normal"/>
     <w:next w:val="Normal"/>
-    <w:link w:val="Ttulo4Car"/>
+    <w:link w:val="Ttol4Car"/>
     <w:uiPriority w:val="9"/>
     <w:semiHidden/>
     <w:unhideWhenUsed/>
@@ -2727,11 +3158,11 @@
       <w:color w:val="0F4761" w:themeColor="accent1" w:themeShade="BF"/>
     </w:rPr>
   </w:style>
-  <w:style w:type="paragraph" w:styleId="Ttulo5">
+  <w:style w:type="paragraph" w:styleId="Ttol5">
     <w:name w:val="heading 5"/>
     <w:basedOn w:val="Normal"/>
     <w:next w:val="Normal"/>
-    <w:link w:val="Ttulo5Car"/>
+    <w:link w:val="Ttol5Car"/>
     <w:uiPriority w:val="9"/>
     <w:semiHidden/>
     <w:unhideWhenUsed/>
@@ -2748,11 +3179,11 @@
       <w:color w:val="0F4761" w:themeColor="accent1" w:themeShade="BF"/>
     </w:rPr>
   </w:style>
-  <w:style w:type="paragraph" w:styleId="Ttulo6">
+  <w:style w:type="paragraph" w:styleId="Ttol6">
     <w:name w:val="heading 6"/>
     <w:basedOn w:val="Normal"/>
     <w:next w:val="Normal"/>
-    <w:link w:val="Ttulo6Car"/>
+    <w:link w:val="Ttol6Car"/>
     <w:uiPriority w:val="9"/>
     <w:semiHidden/>
     <w:unhideWhenUsed/>
@@ -2771,11 +3202,11 @@
       <w:color w:val="595959" w:themeColor="text1" w:themeTint="A6"/>
     </w:rPr>
   </w:style>
-  <w:style w:type="paragraph" w:styleId="Ttulo7">
+  <w:style w:type="paragraph" w:styleId="Ttol7">
     <w:name w:val="heading 7"/>
     <w:basedOn w:val="Normal"/>
     <w:next w:val="Normal"/>
-    <w:link w:val="Ttulo7Car"/>
+    <w:link w:val="Ttol7Car"/>
     <w:uiPriority w:val="9"/>
     <w:semiHidden/>
     <w:unhideWhenUsed/>
@@ -2792,11 +3223,11 @@
       <w:color w:val="595959" w:themeColor="text1" w:themeTint="A6"/>
     </w:rPr>
   </w:style>
-  <w:style w:type="paragraph" w:styleId="Ttulo8">
+  <w:style w:type="paragraph" w:styleId="Ttol8">
     <w:name w:val="heading 8"/>
     <w:basedOn w:val="Normal"/>
     <w:next w:val="Normal"/>
-    <w:link w:val="Ttulo8Car"/>
+    <w:link w:val="Ttol8Car"/>
     <w:uiPriority w:val="9"/>
     <w:semiHidden/>
     <w:unhideWhenUsed/>
@@ -2815,11 +3246,11 @@
       <w:color w:val="272727" w:themeColor="text1" w:themeTint="D8"/>
     </w:rPr>
   </w:style>
-  <w:style w:type="paragraph" w:styleId="Ttulo9">
+  <w:style w:type="paragraph" w:styleId="Ttol9">
     <w:name w:val="heading 9"/>
     <w:basedOn w:val="Normal"/>
     <w:next w:val="Normal"/>
-    <w:link w:val="Ttulo9Car"/>
+    <w:link w:val="Ttol9Car"/>
     <w:uiPriority w:val="9"/>
     <w:semiHidden/>
     <w:unhideWhenUsed/>
@@ -2836,13 +3267,13 @@
       <w:color w:val="272727" w:themeColor="text1" w:themeTint="D8"/>
     </w:rPr>
   </w:style>
-  <w:style w:type="character" w:default="1" w:styleId="Fuentedeprrafopredeter">
+  <w:style w:type="character" w:default="1" w:styleId="Lletraperdefectedelpargraf">
     <w:name w:val="Default Paragraph Font"/>
     <w:uiPriority w:val="1"/>
     <w:semiHidden/>
     <w:unhideWhenUsed/>
   </w:style>
-  <w:style w:type="table" w:default="1" w:styleId="Tablanormal">
+  <w:style w:type="table" w:default="1" w:styleId="Taulanormal">
     <w:name w:val="Normal Table"/>
     <w:uiPriority w:val="99"/>
     <w:semiHidden/>
@@ -2857,16 +3288,16 @@
       </w:tblCellMar>
     </w:tblPr>
   </w:style>
-  <w:style w:type="numbering" w:default="1" w:styleId="Sinlista">
+  <w:style w:type="numbering" w:default="1" w:styleId="Sensellista">
     <w:name w:val="No List"/>
     <w:uiPriority w:val="99"/>
     <w:semiHidden/>
     <w:unhideWhenUsed/>
   </w:style>
-  <w:style w:type="character" w:customStyle="1" w:styleId="Ttulo1Car">
-    <w:name w:val="Título 1 Car"/>
-    <w:basedOn w:val="Fuentedeprrafopredeter"/>
-    <w:link w:val="Ttulo1"/>
+  <w:style w:type="character" w:customStyle="1" w:styleId="Ttol1Car">
+    <w:name w:val="Títol 1 Car"/>
+    <w:basedOn w:val="Lletraperdefectedelpargraf"/>
+    <w:link w:val="Ttol1"/>
     <w:uiPriority w:val="9"/>
     <w:rsid w:val="00E97C31"/>
     <w:rPr>
@@ -2876,10 +3307,10 @@
       <w:szCs w:val="40"/>
     </w:rPr>
   </w:style>
-  <w:style w:type="character" w:customStyle="1" w:styleId="Ttulo2Car">
-    <w:name w:val="Título 2 Car"/>
-    <w:basedOn w:val="Fuentedeprrafopredeter"/>
-    <w:link w:val="Ttulo2"/>
+  <w:style w:type="character" w:customStyle="1" w:styleId="Ttol2Car">
+    <w:name w:val="Títol 2 Car"/>
+    <w:basedOn w:val="Lletraperdefectedelpargraf"/>
+    <w:link w:val="Ttol2"/>
     <w:uiPriority w:val="9"/>
     <w:semiHidden/>
     <w:rsid w:val="00E97C31"/>
@@ -2890,10 +3321,10 @@
       <w:szCs w:val="32"/>
     </w:rPr>
   </w:style>
-  <w:style w:type="character" w:customStyle="1" w:styleId="Ttulo3Car">
-    <w:name w:val="Título 3 Car"/>
-    <w:basedOn w:val="Fuentedeprrafopredeter"/>
-    <w:link w:val="Ttulo3"/>
+  <w:style w:type="character" w:customStyle="1" w:styleId="Ttol3Car">
+    <w:name w:val="Títol 3 Car"/>
+    <w:basedOn w:val="Lletraperdefectedelpargraf"/>
+    <w:link w:val="Ttol3"/>
     <w:uiPriority w:val="9"/>
     <w:semiHidden/>
     <w:rsid w:val="00E97C31"/>
@@ -2904,10 +3335,10 @@
       <w:szCs w:val="28"/>
     </w:rPr>
   </w:style>
-  <w:style w:type="character" w:customStyle="1" w:styleId="Ttulo4Car">
-    <w:name w:val="Título 4 Car"/>
-    <w:basedOn w:val="Fuentedeprrafopredeter"/>
-    <w:link w:val="Ttulo4"/>
+  <w:style w:type="character" w:customStyle="1" w:styleId="Ttol4Car">
+    <w:name w:val="Títol 4 Car"/>
+    <w:basedOn w:val="Lletraperdefectedelpargraf"/>
+    <w:link w:val="Ttol4"/>
     <w:uiPriority w:val="9"/>
     <w:semiHidden/>
     <w:rsid w:val="00E97C31"/>
@@ -2918,10 +3349,10 @@
       <w:color w:val="0F4761" w:themeColor="accent1" w:themeShade="BF"/>
     </w:rPr>
   </w:style>
-  <w:style w:type="character" w:customStyle="1" w:styleId="Ttulo5Car">
-    <w:name w:val="Título 5 Car"/>
-    <w:basedOn w:val="Fuentedeprrafopredeter"/>
-    <w:link w:val="Ttulo5"/>
+  <w:style w:type="character" w:customStyle="1" w:styleId="Ttol5Car">
+    <w:name w:val="Títol 5 Car"/>
+    <w:basedOn w:val="Lletraperdefectedelpargraf"/>
+    <w:link w:val="Ttol5"/>
     <w:uiPriority w:val="9"/>
     <w:semiHidden/>
     <w:rsid w:val="00E97C31"/>
@@ -2930,10 +3361,10 @@
       <w:color w:val="0F4761" w:themeColor="accent1" w:themeShade="BF"/>
     </w:rPr>
   </w:style>
-  <w:style w:type="character" w:customStyle="1" w:styleId="Ttulo6Car">
-    <w:name w:val="Título 6 Car"/>
-    <w:basedOn w:val="Fuentedeprrafopredeter"/>
-    <w:link w:val="Ttulo6"/>
+  <w:style w:type="character" w:customStyle="1" w:styleId="Ttol6Car">
+    <w:name w:val="Títol 6 Car"/>
+    <w:basedOn w:val="Lletraperdefectedelpargraf"/>
+    <w:link w:val="Ttol6"/>
     <w:uiPriority w:val="9"/>
     <w:semiHidden/>
     <w:rsid w:val="00E97C31"/>
@@ -2944,10 +3375,10 @@
       <w:color w:val="595959" w:themeColor="text1" w:themeTint="A6"/>
     </w:rPr>
   </w:style>
-  <w:style w:type="character" w:customStyle="1" w:styleId="Ttulo7Car">
-    <w:name w:val="Título 7 Car"/>
-    <w:basedOn w:val="Fuentedeprrafopredeter"/>
-    <w:link w:val="Ttulo7"/>
+  <w:style w:type="character" w:customStyle="1" w:styleId="Ttol7Car">
+    <w:name w:val="Títol 7 Car"/>
+    <w:basedOn w:val="Lletraperdefectedelpargraf"/>
+    <w:link w:val="Ttol7"/>
     <w:uiPriority w:val="9"/>
     <w:semiHidden/>
     <w:rsid w:val="00E97C31"/>
@@ -2956,10 +3387,10 @@
       <w:color w:val="595959" w:themeColor="text1" w:themeTint="A6"/>
     </w:rPr>
   </w:style>
-  <w:style w:type="character" w:customStyle="1" w:styleId="Ttulo8Car">
-    <w:name w:val="Título 8 Car"/>
-    <w:basedOn w:val="Fuentedeprrafopredeter"/>
-    <w:link w:val="Ttulo8"/>
+  <w:style w:type="character" w:customStyle="1" w:styleId="Ttol8Car">
+    <w:name w:val="Títol 8 Car"/>
+    <w:basedOn w:val="Lletraperdefectedelpargraf"/>
+    <w:link w:val="Ttol8"/>
     <w:uiPriority w:val="9"/>
     <w:semiHidden/>
     <w:rsid w:val="00E97C31"/>
@@ -2970,10 +3401,10 @@
       <w:color w:val="272727" w:themeColor="text1" w:themeTint="D8"/>
     </w:rPr>
   </w:style>
-  <w:style w:type="character" w:customStyle="1" w:styleId="Ttulo9Car">
-    <w:name w:val="Título 9 Car"/>
-    <w:basedOn w:val="Fuentedeprrafopredeter"/>
-    <w:link w:val="Ttulo9"/>
+  <w:style w:type="character" w:customStyle="1" w:styleId="Ttol9Car">
+    <w:name w:val="Títol 9 Car"/>
+    <w:basedOn w:val="Lletraperdefectedelpargraf"/>
+    <w:link w:val="Ttol9"/>
     <w:uiPriority w:val="9"/>
     <w:semiHidden/>
     <w:rsid w:val="00E97C31"/>
@@ -2982,11 +3413,11 @@
       <w:color w:val="272727" w:themeColor="text1" w:themeTint="D8"/>
     </w:rPr>
   </w:style>
-  <w:style w:type="paragraph" w:styleId="Ttulo">
+  <w:style w:type="paragraph" w:styleId="Ttol">
     <w:name w:val="Title"/>
     <w:basedOn w:val="Normal"/>
     <w:next w:val="Normal"/>
-    <w:link w:val="TtuloCar"/>
+    <w:link w:val="TtolCar"/>
     <w:uiPriority w:val="10"/>
     <w:qFormat/>
     <w:rsid w:val="00E97C31"/>
@@ -3002,10 +3433,10 @@
       <w:szCs w:val="56"/>
     </w:rPr>
   </w:style>
-  <w:style w:type="character" w:customStyle="1" w:styleId="TtuloCar">
-    <w:name w:val="Título Car"/>
-    <w:basedOn w:val="Fuentedeprrafopredeter"/>
-    <w:link w:val="Ttulo"/>
+  <w:style w:type="character" w:customStyle="1" w:styleId="TtolCar">
+    <w:name w:val="Títol Car"/>
+    <w:basedOn w:val="Lletraperdefectedelpargraf"/>
+    <w:link w:val="Ttol"/>
     <w:uiPriority w:val="10"/>
     <w:rsid w:val="00E97C31"/>
     <w:rPr>
@@ -3016,11 +3447,11 @@
       <w:szCs w:val="56"/>
     </w:rPr>
   </w:style>
-  <w:style w:type="paragraph" w:styleId="Subttulo">
+  <w:style w:type="paragraph" w:styleId="Subttol">
     <w:name w:val="Subtitle"/>
     <w:basedOn w:val="Normal"/>
     <w:next w:val="Normal"/>
-    <w:link w:val="SubttuloCar"/>
+    <w:link w:val="SubttolCar"/>
     <w:uiPriority w:val="11"/>
     <w:qFormat/>
     <w:rsid w:val="00E97C31"/>
@@ -3037,10 +3468,10 @@
       <w:szCs w:val="28"/>
     </w:rPr>
   </w:style>
-  <w:style w:type="character" w:customStyle="1" w:styleId="SubttuloCar">
-    <w:name w:val="Subtítulo Car"/>
-    <w:basedOn w:val="Fuentedeprrafopredeter"/>
-    <w:link w:val="Subttulo"/>
+  <w:style w:type="character" w:customStyle="1" w:styleId="SubttolCar">
+    <w:name w:val="Subtítol Car"/>
+    <w:basedOn w:val="Lletraperdefectedelpargraf"/>
+    <w:link w:val="Subttol"/>
     <w:uiPriority w:val="11"/>
     <w:rsid w:val="00E97C31"/>
     <w:rPr>
@@ -3071,7 +3502,7 @@
   </w:style>
   <w:style w:type="character" w:customStyle="1" w:styleId="CitaCar">
     <w:name w:val="Cita Car"/>
-    <w:basedOn w:val="Fuentedeprrafopredeter"/>
+    <w:basedOn w:val="Lletraperdefectedelpargraf"/>
     <w:link w:val="Cita"/>
     <w:uiPriority w:val="29"/>
     <w:rsid w:val="00E97C31"/>
@@ -3081,7 +3512,7 @@
       <w:color w:val="404040" w:themeColor="text1" w:themeTint="BF"/>
     </w:rPr>
   </w:style>
-  <w:style w:type="paragraph" w:styleId="Prrafodelista">
+  <w:style w:type="paragraph" w:styleId="Pargrafdellista">
     <w:name w:val="List Paragraph"/>
     <w:basedOn w:val="Normal"/>
     <w:uiPriority w:val="34"/>
@@ -3092,9 +3523,9 @@
       <w:contextualSpacing/>
     </w:pPr>
   </w:style>
-  <w:style w:type="character" w:styleId="nfasisintenso">
+  <w:style w:type="character" w:styleId="mfasiintens">
     <w:name w:val="Intense Emphasis"/>
-    <w:basedOn w:val="Fuentedeprrafopredeter"/>
+    <w:basedOn w:val="Lletraperdefectedelpargraf"/>
     <w:uiPriority w:val="21"/>
     <w:qFormat/>
     <w:rsid w:val="00E97C31"/>
@@ -3104,11 +3535,11 @@
       <w:color w:val="0F4761" w:themeColor="accent1" w:themeShade="BF"/>
     </w:rPr>
   </w:style>
-  <w:style w:type="paragraph" w:styleId="Citadestacada">
+  <w:style w:type="paragraph" w:styleId="Citaintensa">
     <w:name w:val="Intense Quote"/>
     <w:basedOn w:val="Normal"/>
     <w:next w:val="Normal"/>
-    <w:link w:val="CitadestacadaCar"/>
+    <w:link w:val="CitaintensaCar"/>
     <w:uiPriority w:val="30"/>
     <w:qFormat/>
     <w:rsid w:val="00E97C31"/>
@@ -3127,10 +3558,10 @@
       <w:color w:val="0F4761" w:themeColor="accent1" w:themeShade="BF"/>
     </w:rPr>
   </w:style>
-  <w:style w:type="character" w:customStyle="1" w:styleId="CitadestacadaCar">
-    <w:name w:val="Cita destacada Car"/>
-    <w:basedOn w:val="Fuentedeprrafopredeter"/>
-    <w:link w:val="Citadestacada"/>
+  <w:style w:type="character" w:customStyle="1" w:styleId="CitaintensaCar">
+    <w:name w:val="Cita intensa Car"/>
+    <w:basedOn w:val="Lletraperdefectedelpargraf"/>
+    <w:link w:val="Citaintensa"/>
     <w:uiPriority w:val="30"/>
     <w:rsid w:val="00E97C31"/>
     <w:rPr>
@@ -3139,9 +3570,9 @@
       <w:color w:val="0F4761" w:themeColor="accent1" w:themeShade="BF"/>
     </w:rPr>
   </w:style>
-  <w:style w:type="character" w:styleId="Referenciaintensa">
+  <w:style w:type="character" w:styleId="Refernciaintensa">
     <w:name w:val="Intense Reference"/>
-    <w:basedOn w:val="Fuentedeprrafopredeter"/>
+    <w:basedOn w:val="Lletraperdefectedelpargraf"/>
     <w:uiPriority w:val="32"/>
     <w:qFormat/>
     <w:rsid w:val="00E97C31"/>
@@ -3153,10 +3584,10 @@
       <w:spacing w:val="5"/>
     </w:rPr>
   </w:style>
-  <w:style w:type="paragraph" w:styleId="Encabezado">
+  <w:style w:type="paragraph" w:styleId="Capalera">
     <w:name w:val="header"/>
     <w:basedOn w:val="Normal"/>
-    <w:link w:val="EncabezadoCar"/>
+    <w:link w:val="CapaleraCar"/>
     <w:uiPriority w:val="99"/>
     <w:unhideWhenUsed/>
     <w:rsid w:val="00F90B85"/>
@@ -3168,17 +3599,17 @@
       <w:spacing w:after="0" w:line="240" w:lineRule="auto"/>
     </w:pPr>
   </w:style>
-  <w:style w:type="character" w:customStyle="1" w:styleId="EncabezadoCar">
-    <w:name w:val="Encabezado Car"/>
-    <w:basedOn w:val="Fuentedeprrafopredeter"/>
-    <w:link w:val="Encabezado"/>
+  <w:style w:type="character" w:customStyle="1" w:styleId="CapaleraCar">
+    <w:name w:val="Capçalera Car"/>
+    <w:basedOn w:val="Lletraperdefectedelpargraf"/>
+    <w:link w:val="Capalera"/>
     <w:uiPriority w:val="99"/>
     <w:rsid w:val="00F90B85"/>
   </w:style>
-  <w:style w:type="paragraph" w:styleId="Piedepgina">
+  <w:style w:type="paragraph" w:styleId="Peu">
     <w:name w:val="footer"/>
     <w:basedOn w:val="Normal"/>
-    <w:link w:val="PiedepginaCar"/>
+    <w:link w:val="PeuCar"/>
     <w:uiPriority w:val="99"/>
     <w:unhideWhenUsed/>
     <w:rsid w:val="00F90B85"/>
@@ -3190,16 +3621,16 @@
       <w:spacing w:after="0" w:line="240" w:lineRule="auto"/>
     </w:pPr>
   </w:style>
-  <w:style w:type="character" w:customStyle="1" w:styleId="PiedepginaCar">
-    <w:name w:val="Pie de página Car"/>
-    <w:basedOn w:val="Fuentedeprrafopredeter"/>
-    <w:link w:val="Piedepgina"/>
+  <w:style w:type="character" w:customStyle="1" w:styleId="PeuCar">
+    <w:name w:val="Peu Car"/>
+    <w:basedOn w:val="Lletraperdefectedelpargraf"/>
+    <w:link w:val="Peu"/>
     <w:uiPriority w:val="99"/>
     <w:rsid w:val="00F90B85"/>
   </w:style>
-  <w:style w:type="character" w:styleId="Textoennegrita">
+  <w:style w:type="character" w:styleId="Textennegreta">
     <w:name w:val="Strong"/>
-    <w:basedOn w:val="Fuentedeprrafopredeter"/>
+    <w:basedOn w:val="Lletraperdefectedelpargraf"/>
     <w:uiPriority w:val="22"/>
     <w:qFormat/>
     <w:rsid w:val="00F90B85"/>
@@ -3208,9 +3639,9 @@
       <w:bCs/>
     </w:rPr>
   </w:style>
-  <w:style w:type="character" w:styleId="Hipervnculo">
+  <w:style w:type="character" w:styleId="Enlla">
     <w:name w:val="Hyperlink"/>
-    <w:basedOn w:val="Fuentedeprrafopredeter"/>
+    <w:basedOn w:val="Lletraperdefectedelpargraf"/>
     <w:uiPriority w:val="99"/>
     <w:unhideWhenUsed/>
     <w:rsid w:val="00E60D3F"/>
@@ -3219,9 +3650,9 @@
       <w:u w:val="single"/>
     </w:rPr>
   </w:style>
-  <w:style w:type="character" w:styleId="Mencinsinresolver">
+  <w:style w:type="character" w:styleId="Mencisenseresoldre">
     <w:name w:val="Unresolved Mention"/>
-    <w:basedOn w:val="Fuentedeprrafopredeter"/>
+    <w:basedOn w:val="Lletraperdefectedelpargraf"/>
     <w:uiPriority w:val="99"/>
     <w:semiHidden/>
     <w:unhideWhenUsed/>

</xml_diff>